<commit_message>
Added project proposals for CMS and PWA. But both are not yet final proposals.
</commit_message>
<xml_diff>
--- a/CityGovernment(PWA)/ProposalCityGovernment(PWA).docx
+++ b/CityGovernment(PWA)/ProposalCityGovernment(PWA).docx
@@ -1,84 +1,1342 @@
 
 <file path=word/document.xml><?xml version="1.0" encoding="utf-8"?>
-<w:document xmlns:mc="http://schemas.openxmlformats.org/markup-compatibility/2006" xmlns:o="urn:schemas-microsoft-com:office:office" xmlns:r="http://schemas.openxmlformats.org/officeDocument/2006/relationships" xmlns:m="http://schemas.openxmlformats.org/officeDocument/2006/math" xmlns:v="urn:schemas-microsoft-com:vml" xmlns:wp="http://schemas.openxmlformats.org/drawingml/2006/wordprocessingDrawing" xmlns:w10="urn:schemas-microsoft-com:office:word" xmlns:w="http://schemas.openxmlformats.org/wordprocessingml/2006/main" xmlns:wne="http://schemas.microsoft.com/office/word/2006/wordml" xmlns:sl="http://schemas.openxmlformats.org/schemaLibrary/2006/main" xmlns:a="http://schemas.openxmlformats.org/drawingml/2006/main" xmlns:pic="http://schemas.openxmlformats.org/drawingml/2006/picture" xmlns:c="http://schemas.openxmlformats.org/drawingml/2006/chart" xmlns:lc="http://schemas.openxmlformats.org/drawingml/2006/lockedCanvas" xmlns:dgm="http://schemas.openxmlformats.org/drawingml/2006/diagram" xmlns:wps="http://schemas.microsoft.com/office/word/2010/wordprocessingShape" xmlns:wpg="http://schemas.microsoft.com/office/word/2010/wordprocessingGroup" xmlns:w14="http://schemas.microsoft.com/office/word/2010/wordml" xmlns:w15="http://schemas.microsoft.com/office/word/2012/wordml">
+<w:document xmlns:wpc="http://schemas.microsoft.com/office/word/2010/wordprocessingCanvas" xmlns:cx="http://schemas.microsoft.com/office/drawing/2014/chartex" xmlns:cx1="http://schemas.microsoft.com/office/drawing/2015/9/8/chartex" xmlns:cx2="http://schemas.microsoft.com/office/drawing/2015/10/21/chartex" xmlns:cx3="http://schemas.microsoft.com/office/drawing/2016/5/9/chartex" xmlns:cx4="http://schemas.microsoft.com/office/drawing/2016/5/10/chartex" xmlns:cx5="http://schemas.microsoft.com/office/drawing/2016/5/11/chartex" xmlns:cx6="http://schemas.microsoft.com/office/drawing/2016/5/12/chartex" xmlns:cx7="http://schemas.microsoft.com/office/drawing/2016/5/13/chartex" xmlns:cx8="http://schemas.microsoft.com/office/drawing/2016/5/14/chartex" xmlns:mc="http://schemas.openxmlformats.org/markup-compatibility/2006" xmlns:aink="http://schemas.microsoft.com/office/drawing/2016/ink" xmlns:am3d="http://schemas.microsoft.com/office/drawing/2017/model3d" xmlns:o="urn:schemas-microsoft-com:office:office" xmlns:r="http://schemas.openxmlformats.org/officeDocument/2006/relationships" xmlns:m="http://schemas.openxmlformats.org/officeDocument/2006/math" xmlns:v="urn:schemas-microsoft-com:vml" xmlns:wp14="http://schemas.microsoft.com/office/word/2010/wordprocessingDrawing" xmlns:wp="http://schemas.openxmlformats.org/drawingml/2006/wordprocessingDrawing" xmlns:w10="urn:schemas-microsoft-com:office:word" xmlns:w="http://schemas.openxmlformats.org/wordprocessingml/2006/main" xmlns:w14="http://schemas.microsoft.com/office/word/2010/wordml" xmlns:w15="http://schemas.microsoft.com/office/word/2012/wordml" xmlns:w16cid="http://schemas.microsoft.com/office/word/2016/wordml/cid" xmlns:w16se="http://schemas.microsoft.com/office/word/2015/wordml/symex" xmlns:wpg="http://schemas.microsoft.com/office/word/2010/wordprocessingGroup" xmlns:wpi="http://schemas.microsoft.com/office/word/2010/wordprocessingInk" xmlns:wne="http://schemas.microsoft.com/office/word/2006/wordml" xmlns:wps="http://schemas.microsoft.com/office/word/2010/wordprocessingShape" mc:Ignorable="w14 w15 w16se w16cid wp14">
   <w:body>
     <w:p>
       <w:pPr>
-        <w:contextualSpacing w:val="0"/>
-        <w:rPr/>
+        <w:pBdr>
+          <w:top w:val="none" w:sz="0" w:space="0" w:color="auto"/>
+          <w:left w:val="none" w:sz="0" w:space="0" w:color="auto"/>
+          <w:bottom w:val="none" w:sz="0" w:space="0" w:color="auto"/>
+          <w:right w:val="none" w:sz="0" w:space="0" w:color="auto"/>
+          <w:between w:val="none" w:sz="0" w:space="0" w:color="auto"/>
+        </w:pBdr>
+        <w:spacing w:line="360" w:lineRule="auto"/>
+        <w:rPr>
+          <w:rFonts w:ascii="Times New Roman" w:eastAsia="Times New Roman" w:hAnsi="Times New Roman" w:cs="Times New Roman"/>
+          <w:color w:val="auto"/>
+          <w:sz w:val="24"/>
+          <w:szCs w:val="24"/>
+          <w:lang w:val="en-PH"/>
+        </w:rPr>
+      </w:pPr>
+    </w:p>
+    <w:p>
+      <w:pPr>
+        <w:pBdr>
+          <w:top w:val="none" w:sz="0" w:space="0" w:color="auto"/>
+          <w:left w:val="none" w:sz="0" w:space="0" w:color="auto"/>
+          <w:bottom w:val="none" w:sz="0" w:space="0" w:color="auto"/>
+          <w:right w:val="none" w:sz="0" w:space="0" w:color="auto"/>
+          <w:between w:val="none" w:sz="0" w:space="0" w:color="auto"/>
+        </w:pBdr>
+        <w:spacing w:line="360" w:lineRule="auto"/>
+        <w:rPr>
+          <w:rFonts w:ascii="Times New Roman" w:eastAsia="Times New Roman" w:hAnsi="Times New Roman" w:cs="Times New Roman"/>
+          <w:color w:val="auto"/>
+          <w:sz w:val="24"/>
+          <w:szCs w:val="24"/>
+          <w:lang w:val="en-PH"/>
+        </w:rPr>
       </w:pPr>
       <w:r>
         <w:rPr>
-          <w:rtl w:val="0"/>
-        </w:rPr>
+          <w:rFonts w:ascii="Times New Roman" w:eastAsia="Times New Roman" w:hAnsi="Times New Roman" w:cs="Times New Roman"/>
+          <w:b/>
+          <w:bCs/>
+          <w:sz w:val="24"/>
+          <w:szCs w:val="24"/>
+          <w:lang w:val="en-PH"/>
+        </w:rPr>
+        <w:t>OVERVIEW</w:t>
       </w:r>
     </w:p>
+    <w:p>
+      <w:pPr>
+        <w:pBdr>
+          <w:top w:val="none" w:sz="0" w:space="0" w:color="auto"/>
+          <w:left w:val="none" w:sz="0" w:space="0" w:color="auto"/>
+          <w:bottom w:val="none" w:sz="0" w:space="0" w:color="auto"/>
+          <w:right w:val="none" w:sz="0" w:space="0" w:color="auto"/>
+          <w:between w:val="none" w:sz="0" w:space="0" w:color="auto"/>
+        </w:pBdr>
+        <w:spacing w:line="360" w:lineRule="auto"/>
+        <w:rPr>
+          <w:rFonts w:ascii="Times New Roman" w:eastAsia="Times New Roman" w:hAnsi="Times New Roman" w:cs="Times New Roman"/>
+          <w:color w:val="auto"/>
+          <w:sz w:val="24"/>
+          <w:szCs w:val="24"/>
+          <w:lang w:val="en-PH"/>
+        </w:rPr>
+      </w:pPr>
+    </w:p>
+    <w:p>
+      <w:pPr>
+        <w:pBdr>
+          <w:top w:val="none" w:sz="0" w:space="0" w:color="auto"/>
+          <w:left w:val="none" w:sz="0" w:space="0" w:color="auto"/>
+          <w:bottom w:val="none" w:sz="0" w:space="0" w:color="auto"/>
+          <w:right w:val="none" w:sz="0" w:space="0" w:color="auto"/>
+          <w:between w:val="none" w:sz="0" w:space="0" w:color="auto"/>
+        </w:pBdr>
+        <w:spacing w:line="360" w:lineRule="auto"/>
+        <w:ind w:firstLine="720"/>
+        <w:rPr>
+          <w:rFonts w:ascii="Times New Roman" w:eastAsia="Times New Roman" w:hAnsi="Times New Roman" w:cs="Times New Roman"/>
+          <w:color w:val="auto"/>
+          <w:sz w:val="24"/>
+          <w:szCs w:val="24"/>
+          <w:lang w:val="en-PH"/>
+        </w:rPr>
+      </w:pPr>
+      <w:r>
+        <w:rPr>
+          <w:rFonts w:ascii="Times New Roman" w:eastAsia="Times New Roman" w:hAnsi="Times New Roman" w:cs="Times New Roman"/>
+          <w:sz w:val="24"/>
+          <w:szCs w:val="24"/>
+          <w:lang w:val="en-PH"/>
+        </w:rPr>
+        <w:t>This proposal is for a mobile website containing information from the Government of Baguio City.</w:t>
+      </w:r>
+    </w:p>
+    <w:p>
+      <w:pPr>
+        <w:pBdr>
+          <w:top w:val="none" w:sz="0" w:space="0" w:color="auto"/>
+          <w:left w:val="none" w:sz="0" w:space="0" w:color="auto"/>
+          <w:bottom w:val="none" w:sz="0" w:space="0" w:color="auto"/>
+          <w:right w:val="none" w:sz="0" w:space="0" w:color="auto"/>
+          <w:between w:val="none" w:sz="0" w:space="0" w:color="auto"/>
+        </w:pBdr>
+        <w:spacing w:line="360" w:lineRule="auto"/>
+        <w:rPr>
+          <w:rFonts w:ascii="Times New Roman" w:eastAsia="Times New Roman" w:hAnsi="Times New Roman" w:cs="Times New Roman"/>
+          <w:color w:val="auto"/>
+          <w:sz w:val="24"/>
+          <w:szCs w:val="24"/>
+          <w:lang w:val="en-PH"/>
+        </w:rPr>
+      </w:pPr>
+    </w:p>
+    <w:p>
+      <w:pPr>
+        <w:pBdr>
+          <w:top w:val="none" w:sz="0" w:space="0" w:color="auto"/>
+          <w:left w:val="none" w:sz="0" w:space="0" w:color="auto"/>
+          <w:bottom w:val="none" w:sz="0" w:space="0" w:color="auto"/>
+          <w:right w:val="none" w:sz="0" w:space="0" w:color="auto"/>
+          <w:between w:val="none" w:sz="0" w:space="0" w:color="auto"/>
+        </w:pBdr>
+        <w:spacing w:line="360" w:lineRule="auto"/>
+        <w:ind w:firstLine="720"/>
+        <w:rPr>
+          <w:rFonts w:ascii="Times New Roman" w:eastAsia="Times New Roman" w:hAnsi="Times New Roman" w:cs="Times New Roman"/>
+          <w:color w:val="auto"/>
+          <w:sz w:val="24"/>
+          <w:szCs w:val="24"/>
+          <w:lang w:val="en-PH"/>
+        </w:rPr>
+      </w:pPr>
+      <w:r>
+        <w:rPr>
+          <w:rFonts w:ascii="Times New Roman" w:eastAsia="Times New Roman" w:hAnsi="Times New Roman" w:cs="Times New Roman"/>
+          <w:sz w:val="24"/>
+          <w:szCs w:val="24"/>
+          <w:lang w:val="en-PH"/>
+        </w:rPr>
+        <w:t xml:space="preserve">We will be using </w:t>
+      </w:r>
+      <w:proofErr w:type="gramStart"/>
+      <w:r>
+        <w:rPr>
+          <w:rFonts w:ascii="Times New Roman" w:eastAsia="Times New Roman" w:hAnsi="Times New Roman" w:cs="Times New Roman"/>
+          <w:sz w:val="24"/>
+          <w:szCs w:val="24"/>
+          <w:lang w:val="en-PH"/>
+        </w:rPr>
+        <w:t>PWA(</w:t>
+      </w:r>
+      <w:proofErr w:type="gramEnd"/>
+      <w:r>
+        <w:rPr>
+          <w:rFonts w:ascii="Times New Roman" w:eastAsia="Times New Roman" w:hAnsi="Times New Roman" w:cs="Times New Roman"/>
+          <w:sz w:val="24"/>
+          <w:szCs w:val="24"/>
+          <w:lang w:val="en-PH"/>
+        </w:rPr>
+        <w:t>Progressive Web Application) in creating a mobile website of the  City Government of Baguio. With that, we will take advantage on the applicable features of the PWA and those will be listed below. Those features will be utilized by the contents of the website.</w:t>
+      </w:r>
+    </w:p>
+    <w:p>
+      <w:pPr>
+        <w:pBdr>
+          <w:top w:val="none" w:sz="0" w:space="0" w:color="auto"/>
+          <w:left w:val="none" w:sz="0" w:space="0" w:color="auto"/>
+          <w:bottom w:val="none" w:sz="0" w:space="0" w:color="auto"/>
+          <w:right w:val="none" w:sz="0" w:space="0" w:color="auto"/>
+          <w:between w:val="none" w:sz="0" w:space="0" w:color="auto"/>
+        </w:pBdr>
+        <w:spacing w:line="360" w:lineRule="auto"/>
+        <w:rPr>
+          <w:rFonts w:ascii="Times New Roman" w:eastAsia="Times New Roman" w:hAnsi="Times New Roman" w:cs="Times New Roman"/>
+          <w:color w:val="auto"/>
+          <w:sz w:val="24"/>
+          <w:szCs w:val="24"/>
+          <w:lang w:val="en-PH"/>
+        </w:rPr>
+      </w:pPr>
+    </w:p>
+    <w:p>
+      <w:pPr>
+        <w:pBdr>
+          <w:top w:val="none" w:sz="0" w:space="0" w:color="auto"/>
+          <w:left w:val="none" w:sz="0" w:space="0" w:color="auto"/>
+          <w:bottom w:val="none" w:sz="0" w:space="0" w:color="auto"/>
+          <w:right w:val="none" w:sz="0" w:space="0" w:color="auto"/>
+          <w:between w:val="none" w:sz="0" w:space="0" w:color="auto"/>
+        </w:pBdr>
+        <w:spacing w:line="360" w:lineRule="auto"/>
+        <w:ind w:firstLine="720"/>
+        <w:rPr>
+          <w:rFonts w:ascii="Times New Roman" w:eastAsia="Times New Roman" w:hAnsi="Times New Roman" w:cs="Times New Roman"/>
+          <w:color w:val="auto"/>
+          <w:sz w:val="24"/>
+          <w:szCs w:val="24"/>
+          <w:lang w:val="en-PH"/>
+        </w:rPr>
+      </w:pPr>
+      <w:r>
+        <w:rPr>
+          <w:rFonts w:ascii="Times New Roman" w:eastAsia="Times New Roman" w:hAnsi="Times New Roman" w:cs="Times New Roman"/>
+          <w:sz w:val="24"/>
+          <w:szCs w:val="24"/>
+          <w:lang w:val="en-PH"/>
+        </w:rPr>
+        <w:t>Our website will show all types of ann</w:t>
+      </w:r>
+      <w:bookmarkStart w:id="0" w:name="_GoBack"/>
+      <w:bookmarkEnd w:id="0"/>
+      <w:r>
+        <w:rPr>
+          <w:rFonts w:ascii="Times New Roman" w:eastAsia="Times New Roman" w:hAnsi="Times New Roman" w:cs="Times New Roman"/>
+          <w:sz w:val="24"/>
+          <w:szCs w:val="24"/>
+          <w:lang w:val="en-PH"/>
+        </w:rPr>
+        <w:t xml:space="preserve">ouncements made or declared by the city government. A map is also included in our application in order for user-agents to easily locate places in Baguio. </w:t>
+      </w:r>
+    </w:p>
+    <w:p>
+      <w:pPr>
+        <w:pBdr>
+          <w:top w:val="none" w:sz="0" w:space="0" w:color="auto"/>
+          <w:left w:val="none" w:sz="0" w:space="0" w:color="auto"/>
+          <w:bottom w:val="none" w:sz="0" w:space="0" w:color="auto"/>
+          <w:right w:val="none" w:sz="0" w:space="0" w:color="auto"/>
+          <w:between w:val="none" w:sz="0" w:space="0" w:color="auto"/>
+        </w:pBdr>
+        <w:spacing w:line="360" w:lineRule="auto"/>
+        <w:rPr>
+          <w:rFonts w:ascii="Times New Roman" w:eastAsia="Times New Roman" w:hAnsi="Times New Roman" w:cs="Times New Roman"/>
+          <w:color w:val="auto"/>
+          <w:sz w:val="24"/>
+          <w:szCs w:val="24"/>
+          <w:lang w:val="en-PH"/>
+        </w:rPr>
+      </w:pPr>
+    </w:p>
+    <w:p>
+      <w:pPr>
+        <w:pBdr>
+          <w:top w:val="none" w:sz="0" w:space="0" w:color="auto"/>
+          <w:left w:val="none" w:sz="0" w:space="0" w:color="auto"/>
+          <w:bottom w:val="none" w:sz="0" w:space="0" w:color="auto"/>
+          <w:right w:val="none" w:sz="0" w:space="0" w:color="auto"/>
+          <w:between w:val="none" w:sz="0" w:space="0" w:color="auto"/>
+        </w:pBdr>
+        <w:spacing w:line="360" w:lineRule="auto"/>
+        <w:rPr>
+          <w:rFonts w:ascii="Times New Roman" w:eastAsia="Times New Roman" w:hAnsi="Times New Roman" w:cs="Times New Roman"/>
+          <w:color w:val="auto"/>
+          <w:sz w:val="24"/>
+          <w:szCs w:val="24"/>
+          <w:lang w:val="en-PH"/>
+        </w:rPr>
+      </w:pPr>
+      <w:r>
+        <w:rPr>
+          <w:rFonts w:ascii="Times New Roman" w:eastAsia="Times New Roman" w:hAnsi="Times New Roman" w:cs="Times New Roman"/>
+          <w:b/>
+          <w:bCs/>
+          <w:sz w:val="24"/>
+          <w:szCs w:val="24"/>
+          <w:lang w:val="en-PH"/>
+        </w:rPr>
+        <w:t>CONTENT OUTLINE:</w:t>
+      </w:r>
+    </w:p>
+    <w:p>
+      <w:pPr>
+        <w:numPr>
+          <w:ilvl w:val="0"/>
+          <w:numId w:val="1"/>
+        </w:numPr>
+        <w:pBdr>
+          <w:top w:val="none" w:sz="0" w:space="0" w:color="auto"/>
+          <w:left w:val="none" w:sz="0" w:space="0" w:color="auto"/>
+          <w:bottom w:val="none" w:sz="0" w:space="0" w:color="auto"/>
+          <w:right w:val="none" w:sz="0" w:space="0" w:color="auto"/>
+          <w:between w:val="none" w:sz="0" w:space="0" w:color="auto"/>
+        </w:pBdr>
+        <w:spacing w:line="360" w:lineRule="auto"/>
+        <w:textAlignment w:val="baseline"/>
+        <w:rPr>
+          <w:rFonts w:ascii="Times New Roman" w:eastAsia="Times New Roman" w:hAnsi="Times New Roman" w:cs="Times New Roman"/>
+          <w:b/>
+          <w:bCs/>
+          <w:sz w:val="24"/>
+          <w:szCs w:val="24"/>
+          <w:lang w:val="en-PH"/>
+        </w:rPr>
+      </w:pPr>
+      <w:r>
+        <w:rPr>
+          <w:rFonts w:ascii="Times New Roman" w:eastAsia="Times New Roman" w:hAnsi="Times New Roman" w:cs="Times New Roman"/>
+          <w:b/>
+          <w:bCs/>
+          <w:sz w:val="24"/>
+          <w:szCs w:val="24"/>
+          <w:lang w:val="en-PH"/>
+        </w:rPr>
+        <w:t>Responsive Design</w:t>
+      </w:r>
+    </w:p>
+    <w:p>
+      <w:pPr>
+        <w:numPr>
+          <w:ilvl w:val="0"/>
+          <w:numId w:val="1"/>
+        </w:numPr>
+        <w:pBdr>
+          <w:top w:val="none" w:sz="0" w:space="0" w:color="auto"/>
+          <w:left w:val="none" w:sz="0" w:space="0" w:color="auto"/>
+          <w:bottom w:val="none" w:sz="0" w:space="0" w:color="auto"/>
+          <w:right w:val="none" w:sz="0" w:space="0" w:color="auto"/>
+          <w:between w:val="none" w:sz="0" w:space="0" w:color="auto"/>
+        </w:pBdr>
+        <w:spacing w:line="360" w:lineRule="auto"/>
+        <w:textAlignment w:val="baseline"/>
+        <w:rPr>
+          <w:rFonts w:ascii="Times New Roman" w:eastAsia="Times New Roman" w:hAnsi="Times New Roman" w:cs="Times New Roman"/>
+          <w:b/>
+          <w:bCs/>
+          <w:sz w:val="24"/>
+          <w:szCs w:val="24"/>
+          <w:lang w:val="en-PH"/>
+        </w:rPr>
+      </w:pPr>
+      <w:r>
+        <w:rPr>
+          <w:rFonts w:ascii="Times New Roman" w:eastAsia="Times New Roman" w:hAnsi="Times New Roman" w:cs="Times New Roman"/>
+          <w:b/>
+          <w:bCs/>
+          <w:sz w:val="24"/>
+          <w:szCs w:val="24"/>
+          <w:lang w:val="en-PH"/>
+        </w:rPr>
+        <w:t>Sends push notification to users to keep them up-to-date</w:t>
+      </w:r>
+    </w:p>
+    <w:p/>
     <w:sectPr>
-      <w:pgSz w:h="15840" w:w="12240"/>
-      <w:pgMar w:bottom="1440" w:top="1440" w:left="1440" w:right="1440" w:header="0"/>
+      <w:headerReference w:type="default" r:id="rId7"/>
+      <w:pgSz w:w="12240" w:h="15840"/>
+      <w:pgMar w:top="1440" w:right="1440" w:bottom="1440" w:left="1440" w:header="0" w:footer="720" w:gutter="0"/>
       <w:pgNumType w:start="1"/>
+      <w:cols w:space="720"/>
     </w:sectPr>
   </w:body>
 </w:document>
 </file>
 
+<file path=word/endnotes.xml><?xml version="1.0" encoding="utf-8"?>
+<w:endnotes xmlns:wpc="http://schemas.microsoft.com/office/word/2010/wordprocessingCanvas" xmlns:cx="http://schemas.microsoft.com/office/drawing/2014/chartex" xmlns:cx1="http://schemas.microsoft.com/office/drawing/2015/9/8/chartex" xmlns:cx2="http://schemas.microsoft.com/office/drawing/2015/10/21/chartex" xmlns:cx3="http://schemas.microsoft.com/office/drawing/2016/5/9/chartex" xmlns:cx4="http://schemas.microsoft.com/office/drawing/2016/5/10/chartex" xmlns:cx5="http://schemas.microsoft.com/office/drawing/2016/5/11/chartex" xmlns:cx6="http://schemas.microsoft.com/office/drawing/2016/5/12/chartex" xmlns:cx7="http://schemas.microsoft.com/office/drawing/2016/5/13/chartex" xmlns:cx8="http://schemas.microsoft.com/office/drawing/2016/5/14/chartex" xmlns:mc="http://schemas.openxmlformats.org/markup-compatibility/2006" xmlns:aink="http://schemas.microsoft.com/office/drawing/2016/ink" xmlns:am3d="http://schemas.microsoft.com/office/drawing/2017/model3d" xmlns:o="urn:schemas-microsoft-com:office:office" xmlns:r="http://schemas.openxmlformats.org/officeDocument/2006/relationships" xmlns:m="http://schemas.openxmlformats.org/officeDocument/2006/math" xmlns:v="urn:schemas-microsoft-com:vml" xmlns:wp14="http://schemas.microsoft.com/office/word/2010/wordprocessingDrawing" xmlns:wp="http://schemas.openxmlformats.org/drawingml/2006/wordprocessingDrawing" xmlns:w10="urn:schemas-microsoft-com:office:word" xmlns:w="http://schemas.openxmlformats.org/wordprocessingml/2006/main" xmlns:w14="http://schemas.microsoft.com/office/word/2010/wordml" xmlns:w15="http://schemas.microsoft.com/office/word/2012/wordml" xmlns:w16cid="http://schemas.microsoft.com/office/word/2016/wordml/cid" xmlns:w16se="http://schemas.microsoft.com/office/word/2015/wordml/symex" xmlns:wpg="http://schemas.microsoft.com/office/word/2010/wordprocessingGroup" xmlns:wpi="http://schemas.microsoft.com/office/word/2010/wordprocessingInk" xmlns:wne="http://schemas.microsoft.com/office/word/2006/wordml" xmlns:wps="http://schemas.microsoft.com/office/word/2010/wordprocessingShape" mc:Ignorable="w14 w15 w16se w16cid wp14">
+  <w:endnote w:type="separator" w:id="-1">
+    <w:p>
+      <w:pPr>
+        <w:spacing w:line="240" w:lineRule="auto"/>
+      </w:pPr>
+      <w:r>
+        <w:separator/>
+      </w:r>
+    </w:p>
+  </w:endnote>
+  <w:endnote w:type="continuationSeparator" w:id="0">
+    <w:p>
+      <w:pPr>
+        <w:spacing w:line="240" w:lineRule="auto"/>
+      </w:pPr>
+      <w:r>
+        <w:continuationSeparator/>
+      </w:r>
+    </w:p>
+  </w:endnote>
+</w:endnotes>
+</file>
+
+<file path=word/footnotes.xml><?xml version="1.0" encoding="utf-8"?>
+<w:footnotes xmlns:wpc="http://schemas.microsoft.com/office/word/2010/wordprocessingCanvas" xmlns:cx="http://schemas.microsoft.com/office/drawing/2014/chartex" xmlns:cx1="http://schemas.microsoft.com/office/drawing/2015/9/8/chartex" xmlns:cx2="http://schemas.microsoft.com/office/drawing/2015/10/21/chartex" xmlns:cx3="http://schemas.microsoft.com/office/drawing/2016/5/9/chartex" xmlns:cx4="http://schemas.microsoft.com/office/drawing/2016/5/10/chartex" xmlns:cx5="http://schemas.microsoft.com/office/drawing/2016/5/11/chartex" xmlns:cx6="http://schemas.microsoft.com/office/drawing/2016/5/12/chartex" xmlns:cx7="http://schemas.microsoft.com/office/drawing/2016/5/13/chartex" xmlns:cx8="http://schemas.microsoft.com/office/drawing/2016/5/14/chartex" xmlns:mc="http://schemas.openxmlformats.org/markup-compatibility/2006" xmlns:aink="http://schemas.microsoft.com/office/drawing/2016/ink" xmlns:am3d="http://schemas.microsoft.com/office/drawing/2017/model3d" xmlns:o="urn:schemas-microsoft-com:office:office" xmlns:r="http://schemas.openxmlformats.org/officeDocument/2006/relationships" xmlns:m="http://schemas.openxmlformats.org/officeDocument/2006/math" xmlns:v="urn:schemas-microsoft-com:vml" xmlns:wp14="http://schemas.microsoft.com/office/word/2010/wordprocessingDrawing" xmlns:wp="http://schemas.openxmlformats.org/drawingml/2006/wordprocessingDrawing" xmlns:w10="urn:schemas-microsoft-com:office:word" xmlns:w="http://schemas.openxmlformats.org/wordprocessingml/2006/main" xmlns:w14="http://schemas.microsoft.com/office/word/2010/wordml" xmlns:w15="http://schemas.microsoft.com/office/word/2012/wordml" xmlns:w16cid="http://schemas.microsoft.com/office/word/2016/wordml/cid" xmlns:w16se="http://schemas.microsoft.com/office/word/2015/wordml/symex" xmlns:wpg="http://schemas.microsoft.com/office/word/2010/wordprocessingGroup" xmlns:wpi="http://schemas.microsoft.com/office/word/2010/wordprocessingInk" xmlns:wne="http://schemas.microsoft.com/office/word/2006/wordml" xmlns:wps="http://schemas.microsoft.com/office/word/2010/wordprocessingShape" mc:Ignorable="w14 w15 w16se w16cid wp14">
+  <w:footnote w:type="separator" w:id="-1">
+    <w:p>
+      <w:pPr>
+        <w:spacing w:line="240" w:lineRule="auto"/>
+      </w:pPr>
+      <w:r>
+        <w:separator/>
+      </w:r>
+    </w:p>
+  </w:footnote>
+  <w:footnote w:type="continuationSeparator" w:id="0">
+    <w:p>
+      <w:pPr>
+        <w:spacing w:line="240" w:lineRule="auto"/>
+      </w:pPr>
+      <w:r>
+        <w:continuationSeparator/>
+      </w:r>
+    </w:p>
+  </w:footnote>
+</w:footnotes>
+</file>
+
+<file path=word/header1.xml><?xml version="1.0" encoding="utf-8"?>
+<w:hdr xmlns:wpc="http://schemas.microsoft.com/office/word/2010/wordprocessingCanvas" xmlns:cx="http://schemas.microsoft.com/office/drawing/2014/chartex" xmlns:cx1="http://schemas.microsoft.com/office/drawing/2015/9/8/chartex" xmlns:cx2="http://schemas.microsoft.com/office/drawing/2015/10/21/chartex" xmlns:cx3="http://schemas.microsoft.com/office/drawing/2016/5/9/chartex" xmlns:cx4="http://schemas.microsoft.com/office/drawing/2016/5/10/chartex" xmlns:cx5="http://schemas.microsoft.com/office/drawing/2016/5/11/chartex" xmlns:cx6="http://schemas.microsoft.com/office/drawing/2016/5/12/chartex" xmlns:cx7="http://schemas.microsoft.com/office/drawing/2016/5/13/chartex" xmlns:cx8="http://schemas.microsoft.com/office/drawing/2016/5/14/chartex" xmlns:mc="http://schemas.openxmlformats.org/markup-compatibility/2006" xmlns:aink="http://schemas.microsoft.com/office/drawing/2016/ink" xmlns:am3d="http://schemas.microsoft.com/office/drawing/2017/model3d" xmlns:o="urn:schemas-microsoft-com:office:office" xmlns:r="http://schemas.openxmlformats.org/officeDocument/2006/relationships" xmlns:m="http://schemas.openxmlformats.org/officeDocument/2006/math" xmlns:v="urn:schemas-microsoft-com:vml" xmlns:wp14="http://schemas.microsoft.com/office/word/2010/wordprocessingDrawing" xmlns:wp="http://schemas.openxmlformats.org/drawingml/2006/wordprocessingDrawing" xmlns:w10="urn:schemas-microsoft-com:office:word" xmlns:w="http://schemas.openxmlformats.org/wordprocessingml/2006/main" xmlns:w14="http://schemas.microsoft.com/office/word/2010/wordml" xmlns:w15="http://schemas.microsoft.com/office/word/2012/wordml" xmlns:w16cid="http://schemas.microsoft.com/office/word/2016/wordml/cid" xmlns:w16se="http://schemas.microsoft.com/office/word/2015/wordml/symex" xmlns:wpg="http://schemas.microsoft.com/office/word/2010/wordprocessingGroup" xmlns:wpi="http://schemas.microsoft.com/office/word/2010/wordprocessingInk" xmlns:wne="http://schemas.microsoft.com/office/word/2006/wordml" xmlns:wps="http://schemas.microsoft.com/office/word/2010/wordprocessingShape" mc:Ignorable="w14 w15 w16se w16cid wp14">
+  <w:p>
+    <w:pPr>
+      <w:pBdr>
+        <w:top w:val="none" w:sz="0" w:space="0" w:color="auto"/>
+        <w:left w:val="none" w:sz="0" w:space="0" w:color="auto"/>
+        <w:bottom w:val="none" w:sz="0" w:space="0" w:color="auto"/>
+        <w:right w:val="none" w:sz="0" w:space="0" w:color="auto"/>
+        <w:between w:val="none" w:sz="0" w:space="0" w:color="auto"/>
+      </w:pBdr>
+      <w:spacing w:line="240" w:lineRule="auto"/>
+      <w:rPr>
+        <w:rFonts w:ascii="Times New Roman" w:eastAsia="Times New Roman" w:hAnsi="Times New Roman" w:cs="Times New Roman"/>
+        <w:color w:val="auto"/>
+        <w:sz w:val="24"/>
+        <w:szCs w:val="24"/>
+        <w:lang w:val="en-PH"/>
+      </w:rPr>
+    </w:pPr>
+    <w:r>
+      <w:rPr>
+        <w:rFonts w:ascii="Times New Roman" w:eastAsia="Times New Roman" w:hAnsi="Times New Roman" w:cs="Times New Roman"/>
+        <w:noProof/>
+        <w:color w:val="auto"/>
+        <w:sz w:val="24"/>
+        <w:szCs w:val="24"/>
+        <w:lang w:val="en-PH"/>
+      </w:rPr>
+      <w:drawing>
+        <wp:anchor distT="0" distB="0" distL="114300" distR="114300" simplePos="0" relativeHeight="251657216" behindDoc="1" locked="0" layoutInCell="1" allowOverlap="1" wp14:anchorId="124A2B71">
+          <wp:simplePos x="0" y="0"/>
+          <wp:positionH relativeFrom="column">
+            <wp:posOffset>4983480</wp:posOffset>
+          </wp:positionH>
+          <wp:positionV relativeFrom="paragraph">
+            <wp:posOffset>388620</wp:posOffset>
+          </wp:positionV>
+          <wp:extent cx="1383030" cy="1185454"/>
+          <wp:effectExtent l="0" t="0" r="7620" b="0"/>
+          <wp:wrapNone/>
+          <wp:docPr id="4" name="Picture 4" descr="https://lh6.googleusercontent.com/bM7Q-KbsK-dWebWw2aCc1jBBwV_WJPJAovdB_lzuPuT9anEXCEOSw61haQyc24qukQovddzx5QccOCRaX4Vw8Ax5PQAQC3j5WU4iBNe9I2kMeVydwfrt1BqsPlrv2EWVdB9QHzIF"/>
+          <wp:cNvGraphicFramePr>
+            <a:graphicFrameLocks xmlns:a="http://schemas.openxmlformats.org/drawingml/2006/main" noChangeAspect="1"/>
+          </wp:cNvGraphicFramePr>
+          <a:graphic xmlns:a="http://schemas.openxmlformats.org/drawingml/2006/main">
+            <a:graphicData uri="http://schemas.openxmlformats.org/drawingml/2006/picture">
+              <pic:pic xmlns:pic="http://schemas.openxmlformats.org/drawingml/2006/picture">
+                <pic:nvPicPr>
+                  <pic:cNvPr id="0" name="Picture 11" descr="https://lh6.googleusercontent.com/bM7Q-KbsK-dWebWw2aCc1jBBwV_WJPJAovdB_lzuPuT9anEXCEOSw61haQyc24qukQovddzx5QccOCRaX4Vw8Ax5PQAQC3j5WU4iBNe9I2kMeVydwfrt1BqsPlrv2EWVdB9QHzIF"/>
+                  <pic:cNvPicPr>
+                    <a:picLocks noChangeAspect="1" noChangeArrowheads="1"/>
+                  </pic:cNvPicPr>
+                </pic:nvPicPr>
+                <pic:blipFill>
+                  <a:blip r:embed="rId1">
+                    <a:extLst>
+                      <a:ext uri="{28A0092B-C50C-407E-A947-70E740481C1C}">
+                        <a14:useLocalDpi xmlns:a14="http://schemas.microsoft.com/office/drawing/2010/main" val="0"/>
+                      </a:ext>
+                    </a:extLst>
+                  </a:blip>
+                  <a:srcRect/>
+                  <a:stretch>
+                    <a:fillRect/>
+                  </a:stretch>
+                </pic:blipFill>
+                <pic:spPr bwMode="auto">
+                  <a:xfrm>
+                    <a:off x="0" y="0"/>
+                    <a:ext cx="1386450" cy="1188385"/>
+                  </a:xfrm>
+                  <a:prstGeom prst="rect">
+                    <a:avLst/>
+                  </a:prstGeom>
+                  <a:noFill/>
+                  <a:ln>
+                    <a:noFill/>
+                  </a:ln>
+                </pic:spPr>
+              </pic:pic>
+            </a:graphicData>
+          </a:graphic>
+          <wp14:sizeRelH relativeFrom="margin">
+            <wp14:pctWidth>0</wp14:pctWidth>
+          </wp14:sizeRelH>
+          <wp14:sizeRelV relativeFrom="margin">
+            <wp14:pctHeight>0</wp14:pctHeight>
+          </wp14:sizeRelV>
+        </wp:anchor>
+      </w:drawing>
+    </w:r>
+    <w:r>
+      <w:rPr>
+        <w:rFonts w:ascii="Times New Roman" w:eastAsia="Times New Roman" w:hAnsi="Times New Roman" w:cs="Times New Roman"/>
+        <w:noProof/>
+        <w:color w:val="auto"/>
+        <w:sz w:val="24"/>
+        <w:szCs w:val="24"/>
+        <w:lang w:val="en-PH"/>
+      </w:rPr>
+      <w:drawing>
+        <wp:anchor distT="0" distB="0" distL="114300" distR="114300" simplePos="0" relativeHeight="251662336" behindDoc="1" locked="0" layoutInCell="1" allowOverlap="1">
+          <wp:simplePos x="0" y="0"/>
+          <wp:positionH relativeFrom="column">
+            <wp:posOffset>0</wp:posOffset>
+          </wp:positionH>
+          <wp:positionV relativeFrom="paragraph">
+            <wp:posOffset>350520</wp:posOffset>
+          </wp:positionV>
+          <wp:extent cx="1097280" cy="1356360"/>
+          <wp:effectExtent l="0" t="0" r="7620" b="0"/>
+          <wp:wrapNone/>
+          <wp:docPr id="3" name="Picture 3" descr="https://lh4.googleusercontent.com/OnQVTZNDKE7rA5sJBzKX1MhM51ubi93BsGUds3OSrNov0GBJ1L8t2BwDFvkEJXJIjBV6__hEN5iF6STOd6xYg6GIG9AtfsevvXnT8faE28x-ScltfGpBErcicXMzu-Iv0y__nX4b"/>
+          <wp:cNvGraphicFramePr>
+            <a:graphicFrameLocks xmlns:a="http://schemas.openxmlformats.org/drawingml/2006/main" noChangeAspect="1"/>
+          </wp:cNvGraphicFramePr>
+          <a:graphic xmlns:a="http://schemas.openxmlformats.org/drawingml/2006/main">
+            <a:graphicData uri="http://schemas.openxmlformats.org/drawingml/2006/picture">
+              <pic:pic xmlns:pic="http://schemas.openxmlformats.org/drawingml/2006/picture">
+                <pic:nvPicPr>
+                  <pic:cNvPr id="0" name="Picture 12" descr="https://lh4.googleusercontent.com/OnQVTZNDKE7rA5sJBzKX1MhM51ubi93BsGUds3OSrNov0GBJ1L8t2BwDFvkEJXJIjBV6__hEN5iF6STOd6xYg6GIG9AtfsevvXnT8faE28x-ScltfGpBErcicXMzu-Iv0y__nX4b"/>
+                  <pic:cNvPicPr>
+                    <a:picLocks noChangeAspect="1" noChangeArrowheads="1"/>
+                  </pic:cNvPicPr>
+                </pic:nvPicPr>
+                <pic:blipFill>
+                  <a:blip r:embed="rId2">
+                    <a:extLst>
+                      <a:ext uri="{28A0092B-C50C-407E-A947-70E740481C1C}">
+                        <a14:useLocalDpi xmlns:a14="http://schemas.microsoft.com/office/drawing/2010/main" val="0"/>
+                      </a:ext>
+                    </a:extLst>
+                  </a:blip>
+                  <a:srcRect/>
+                  <a:stretch>
+                    <a:fillRect/>
+                  </a:stretch>
+                </pic:blipFill>
+                <pic:spPr bwMode="auto">
+                  <a:xfrm>
+                    <a:off x="0" y="0"/>
+                    <a:ext cx="1097280" cy="1356360"/>
+                  </a:xfrm>
+                  <a:prstGeom prst="rect">
+                    <a:avLst/>
+                  </a:prstGeom>
+                  <a:noFill/>
+                  <a:ln>
+                    <a:noFill/>
+                  </a:ln>
+                </pic:spPr>
+              </pic:pic>
+            </a:graphicData>
+          </a:graphic>
+          <wp14:sizeRelH relativeFrom="margin">
+            <wp14:pctWidth>0</wp14:pctWidth>
+          </wp14:sizeRelH>
+          <wp14:sizeRelV relativeFrom="margin">
+            <wp14:pctHeight>0</wp14:pctHeight>
+          </wp14:sizeRelV>
+        </wp:anchor>
+      </w:drawing>
+    </w:r>
+    <w:r>
+      <w:rPr>
+        <w:rFonts w:ascii="Times New Roman" w:eastAsia="Times New Roman" w:hAnsi="Times New Roman" w:cs="Times New Roman"/>
+        <w:color w:val="auto"/>
+        <w:sz w:val="24"/>
+        <w:szCs w:val="24"/>
+        <w:lang w:val="en-PH"/>
+      </w:rPr>
+      <w:br/>
+    </w:r>
+    <w:r>
+      <w:rPr>
+        <w:rFonts w:ascii="Times New Roman" w:eastAsia="Times New Roman" w:hAnsi="Times New Roman" w:cs="Times New Roman"/>
+        <w:color w:val="auto"/>
+        <w:sz w:val="24"/>
+        <w:szCs w:val="24"/>
+        <w:lang w:val="en-PH"/>
+      </w:rPr>
+      <w:br/>
+    </w:r>
+  </w:p>
+  <w:p>
+    <w:pPr>
+      <w:pBdr>
+        <w:top w:val="none" w:sz="0" w:space="0" w:color="auto"/>
+        <w:left w:val="none" w:sz="0" w:space="0" w:color="auto"/>
+        <w:bottom w:val="none" w:sz="0" w:space="0" w:color="auto"/>
+        <w:right w:val="none" w:sz="0" w:space="0" w:color="auto"/>
+        <w:between w:val="none" w:sz="0" w:space="0" w:color="auto"/>
+      </w:pBdr>
+      <w:spacing w:line="240" w:lineRule="auto"/>
+      <w:jc w:val="center"/>
+      <w:rPr>
+        <w:rFonts w:ascii="Times New Roman" w:eastAsia="Times New Roman" w:hAnsi="Times New Roman" w:cs="Times New Roman"/>
+        <w:color w:val="auto"/>
+        <w:sz w:val="24"/>
+        <w:szCs w:val="24"/>
+        <w:lang w:val="en-PH"/>
+      </w:rPr>
+    </w:pPr>
+    <w:r>
+      <w:rPr>
+        <w:rFonts w:eastAsia="Times New Roman"/>
+        <w:lang w:val="en-PH"/>
+      </w:rPr>
+      <w:t>Saint Louis University</w:t>
+    </w:r>
+  </w:p>
+  <w:p>
+    <w:pPr>
+      <w:pBdr>
+        <w:top w:val="none" w:sz="0" w:space="0" w:color="auto"/>
+        <w:left w:val="none" w:sz="0" w:space="0" w:color="auto"/>
+        <w:bottom w:val="none" w:sz="0" w:space="0" w:color="auto"/>
+        <w:right w:val="none" w:sz="0" w:space="0" w:color="auto"/>
+        <w:between w:val="none" w:sz="0" w:space="0" w:color="auto"/>
+      </w:pBdr>
+      <w:spacing w:line="240" w:lineRule="auto"/>
+      <w:jc w:val="center"/>
+      <w:rPr>
+        <w:rFonts w:ascii="Times New Roman" w:eastAsia="Times New Roman" w:hAnsi="Times New Roman" w:cs="Times New Roman"/>
+        <w:color w:val="auto"/>
+        <w:sz w:val="24"/>
+        <w:szCs w:val="24"/>
+        <w:lang w:val="en-PH"/>
+      </w:rPr>
+    </w:pPr>
+    <w:r>
+      <w:rPr>
+        <w:rFonts w:ascii="Times New Roman" w:eastAsia="Times New Roman" w:hAnsi="Times New Roman" w:cs="Times New Roman"/>
+        <w:sz w:val="23"/>
+        <w:szCs w:val="23"/>
+        <w:lang w:val="en-PH"/>
+      </w:rPr>
+      <w:t>School of Computing and Information Sciences</w:t>
+    </w:r>
+  </w:p>
+  <w:p>
+    <w:pPr>
+      <w:pBdr>
+        <w:top w:val="none" w:sz="0" w:space="0" w:color="auto"/>
+        <w:left w:val="none" w:sz="0" w:space="0" w:color="auto"/>
+        <w:bottom w:val="none" w:sz="0" w:space="0" w:color="auto"/>
+        <w:right w:val="none" w:sz="0" w:space="0" w:color="auto"/>
+        <w:between w:val="none" w:sz="0" w:space="0" w:color="auto"/>
+      </w:pBdr>
+      <w:spacing w:line="240" w:lineRule="auto"/>
+      <w:ind w:left="1360" w:right="1320"/>
+      <w:jc w:val="center"/>
+      <w:rPr>
+        <w:rFonts w:ascii="Times New Roman" w:eastAsia="Times New Roman" w:hAnsi="Times New Roman" w:cs="Times New Roman"/>
+        <w:color w:val="auto"/>
+        <w:sz w:val="24"/>
+        <w:szCs w:val="24"/>
+        <w:lang w:val="en-PH"/>
+      </w:rPr>
+    </w:pPr>
+    <w:r>
+      <w:rPr>
+        <w:rFonts w:ascii="Times New Roman" w:eastAsia="Times New Roman" w:hAnsi="Times New Roman" w:cs="Times New Roman"/>
+        <w:sz w:val="23"/>
+        <w:szCs w:val="23"/>
+        <w:lang w:val="en-PH"/>
+      </w:rPr>
+      <w:t>Information Technology/Computer Science Department</w:t>
+    </w:r>
+  </w:p>
+  <w:p>
+    <w:pPr>
+      <w:pBdr>
+        <w:top w:val="none" w:sz="0" w:space="0" w:color="auto"/>
+        <w:left w:val="none" w:sz="0" w:space="0" w:color="auto"/>
+        <w:bottom w:val="none" w:sz="0" w:space="0" w:color="auto"/>
+        <w:right w:val="none" w:sz="0" w:space="0" w:color="auto"/>
+        <w:between w:val="none" w:sz="0" w:space="0" w:color="auto"/>
+      </w:pBdr>
+      <w:spacing w:line="240" w:lineRule="auto"/>
+      <w:ind w:left="1360" w:right="1320"/>
+      <w:jc w:val="center"/>
+      <w:rPr>
+        <w:rFonts w:ascii="Times New Roman" w:eastAsia="Times New Roman" w:hAnsi="Times New Roman" w:cs="Times New Roman"/>
+        <w:color w:val="auto"/>
+        <w:sz w:val="24"/>
+        <w:szCs w:val="24"/>
+        <w:lang w:val="en-PH"/>
+      </w:rPr>
+    </w:pPr>
+    <w:r>
+      <w:rPr>
+        <w:rFonts w:ascii="Times New Roman" w:eastAsia="Times New Roman" w:hAnsi="Times New Roman" w:cs="Times New Roman"/>
+        <w:sz w:val="23"/>
+        <w:szCs w:val="23"/>
+        <w:lang w:val="en-PH"/>
+      </w:rPr>
+      <w:t>2nd Semester SY 2017-2018</w:t>
+    </w:r>
+  </w:p>
+  <w:p>
+    <w:pPr>
+      <w:pBdr>
+        <w:top w:val="none" w:sz="0" w:space="0" w:color="auto"/>
+        <w:left w:val="none" w:sz="0" w:space="0" w:color="auto"/>
+        <w:bottom w:val="none" w:sz="0" w:space="0" w:color="auto"/>
+        <w:right w:val="none" w:sz="0" w:space="0" w:color="auto"/>
+        <w:between w:val="none" w:sz="0" w:space="0" w:color="auto"/>
+      </w:pBdr>
+      <w:spacing w:line="240" w:lineRule="auto"/>
+      <w:rPr>
+        <w:rFonts w:ascii="Times New Roman" w:eastAsia="Times New Roman" w:hAnsi="Times New Roman" w:cs="Times New Roman"/>
+        <w:color w:val="auto"/>
+        <w:sz w:val="24"/>
+        <w:szCs w:val="24"/>
+        <w:lang w:val="en-PH"/>
+      </w:rPr>
+    </w:pPr>
+  </w:p>
+  <w:p>
+    <w:pPr>
+      <w:pBdr>
+        <w:top w:val="none" w:sz="0" w:space="0" w:color="auto"/>
+        <w:left w:val="none" w:sz="0" w:space="0" w:color="auto"/>
+        <w:bottom w:val="none" w:sz="0" w:space="0" w:color="auto"/>
+        <w:right w:val="none" w:sz="0" w:space="0" w:color="auto"/>
+        <w:between w:val="none" w:sz="0" w:space="0" w:color="auto"/>
+      </w:pBdr>
+      <w:spacing w:line="240" w:lineRule="auto"/>
+      <w:jc w:val="center"/>
+      <w:rPr>
+        <w:rFonts w:ascii="Times New Roman" w:eastAsia="Times New Roman" w:hAnsi="Times New Roman" w:cs="Times New Roman"/>
+        <w:color w:val="auto"/>
+        <w:sz w:val="24"/>
+        <w:szCs w:val="24"/>
+        <w:lang w:val="en-PH"/>
+      </w:rPr>
+    </w:pPr>
+    <w:r>
+      <w:rPr>
+        <w:rFonts w:ascii="Times New Roman" w:eastAsia="Times New Roman" w:hAnsi="Times New Roman" w:cs="Times New Roman"/>
+        <w:sz w:val="23"/>
+        <w:szCs w:val="23"/>
+        <w:lang w:val="en-PH"/>
+      </w:rPr>
+      <w:t xml:space="preserve"> </w:t>
+    </w:r>
+  </w:p>
+  <w:p>
+    <w:pPr>
+      <w:pStyle w:val="Header"/>
+    </w:pPr>
+  </w:p>
+</w:hdr>
+</file>
+
 <file path=word/numbering.xml><?xml version="1.0" encoding="utf-8"?>
-<w:numbering xmlns:mc="http://schemas.openxmlformats.org/markup-compatibility/2006" xmlns:o="urn:schemas-microsoft-com:office:office" xmlns:r="http://schemas.openxmlformats.org/officeDocument/2006/relationships" xmlns:m="http://schemas.openxmlformats.org/officeDocument/2006/math" xmlns:v="urn:schemas-microsoft-com:vml" xmlns:wp="http://schemas.openxmlformats.org/drawingml/2006/wordprocessingDrawing" xmlns:w10="urn:schemas-microsoft-com:office:word" xmlns:w="http://schemas.openxmlformats.org/wordprocessingml/2006/main" xmlns:wne="http://schemas.microsoft.com/office/word/2006/wordml" xmlns:sl="http://schemas.openxmlformats.org/schemaLibrary/2006/main" xmlns:a="http://schemas.openxmlformats.org/drawingml/2006/main" xmlns:pic="http://schemas.openxmlformats.org/drawingml/2006/picture" xmlns:c="http://schemas.openxmlformats.org/drawingml/2006/chart" xmlns:lc="http://schemas.openxmlformats.org/drawingml/2006/lockedCanvas" xmlns:dgm="http://schemas.openxmlformats.org/drawingml/2006/diagram" xmlns:wps="http://schemas.microsoft.com/office/word/2010/wordprocessingShape" xmlns:wpg="http://schemas.microsoft.com/office/word/2010/wordprocessingGroup" xmlns:w14="http://schemas.microsoft.com/office/word/2010/wordml" xmlns:w15="http://schemas.microsoft.com/office/word/2012/wordml"/>
+<w:numbering xmlns:wpc="http://schemas.microsoft.com/office/word/2010/wordprocessingCanvas" xmlns:cx="http://schemas.microsoft.com/office/drawing/2014/chartex" xmlns:cx1="http://schemas.microsoft.com/office/drawing/2015/9/8/chartex" xmlns:cx2="http://schemas.microsoft.com/office/drawing/2015/10/21/chartex" xmlns:cx3="http://schemas.microsoft.com/office/drawing/2016/5/9/chartex" xmlns:cx4="http://schemas.microsoft.com/office/drawing/2016/5/10/chartex" xmlns:cx5="http://schemas.microsoft.com/office/drawing/2016/5/11/chartex" xmlns:cx6="http://schemas.microsoft.com/office/drawing/2016/5/12/chartex" xmlns:cx7="http://schemas.microsoft.com/office/drawing/2016/5/13/chartex" xmlns:cx8="http://schemas.microsoft.com/office/drawing/2016/5/14/chartex" xmlns:mc="http://schemas.openxmlformats.org/markup-compatibility/2006" xmlns:aink="http://schemas.microsoft.com/office/drawing/2016/ink" xmlns:am3d="http://schemas.microsoft.com/office/drawing/2017/model3d" xmlns:o="urn:schemas-microsoft-com:office:office" xmlns:r="http://schemas.openxmlformats.org/officeDocument/2006/relationships" xmlns:m="http://schemas.openxmlformats.org/officeDocument/2006/math" xmlns:v="urn:schemas-microsoft-com:vml" xmlns:wp14="http://schemas.microsoft.com/office/word/2010/wordprocessingDrawing" xmlns:wp="http://schemas.openxmlformats.org/drawingml/2006/wordprocessingDrawing" xmlns:w10="urn:schemas-microsoft-com:office:word" xmlns:w="http://schemas.openxmlformats.org/wordprocessingml/2006/main" xmlns:w14="http://schemas.microsoft.com/office/word/2010/wordml" xmlns:w15="http://schemas.microsoft.com/office/word/2012/wordml" xmlns:w16cid="http://schemas.microsoft.com/office/word/2016/wordml/cid" xmlns:w16se="http://schemas.microsoft.com/office/word/2015/wordml/symex" xmlns:wpg="http://schemas.microsoft.com/office/word/2010/wordprocessingGroup" xmlns:wpi="http://schemas.microsoft.com/office/word/2010/wordprocessingInk" xmlns:wne="http://schemas.microsoft.com/office/word/2006/wordml" xmlns:wps="http://schemas.microsoft.com/office/word/2010/wordprocessingShape" mc:Ignorable="w14 w15 w16se w16cid wp14">
+  <w:abstractNum w:abstractNumId="0" w15:restartNumberingAfterBreak="0">
+    <w:nsid w:val="6C5B22BE"/>
+    <w:multiLevelType w:val="multilevel"/>
+    <w:tmpl w:val="1CEE3138"/>
+    <w:lvl w:ilvl="0">
+      <w:start w:val="1"/>
+      <w:numFmt w:val="bullet"/>
+      <w:lvlText w:val=""/>
+      <w:lvlJc w:val="left"/>
+      <w:pPr>
+        <w:tabs>
+          <w:tab w:val="num" w:pos="720"/>
+        </w:tabs>
+        <w:ind w:left="720" w:hanging="360"/>
+      </w:pPr>
+      <w:rPr>
+        <w:rFonts w:ascii="Symbol" w:hAnsi="Symbol" w:hint="default"/>
+        <w:sz w:val="20"/>
+      </w:rPr>
+    </w:lvl>
+    <w:lvl w:ilvl="1" w:tentative="1">
+      <w:start w:val="1"/>
+      <w:numFmt w:val="bullet"/>
+      <w:lvlText w:val="o"/>
+      <w:lvlJc w:val="left"/>
+      <w:pPr>
+        <w:tabs>
+          <w:tab w:val="num" w:pos="1440"/>
+        </w:tabs>
+        <w:ind w:left="1440" w:hanging="360"/>
+      </w:pPr>
+      <w:rPr>
+        <w:rFonts w:ascii="Courier New" w:hAnsi="Courier New" w:hint="default"/>
+        <w:sz w:val="20"/>
+      </w:rPr>
+    </w:lvl>
+    <w:lvl w:ilvl="2" w:tentative="1">
+      <w:start w:val="1"/>
+      <w:numFmt w:val="bullet"/>
+      <w:lvlText w:val=""/>
+      <w:lvlJc w:val="left"/>
+      <w:pPr>
+        <w:tabs>
+          <w:tab w:val="num" w:pos="2160"/>
+        </w:tabs>
+        <w:ind w:left="2160" w:hanging="360"/>
+      </w:pPr>
+      <w:rPr>
+        <w:rFonts w:ascii="Wingdings" w:hAnsi="Wingdings" w:hint="default"/>
+        <w:sz w:val="20"/>
+      </w:rPr>
+    </w:lvl>
+    <w:lvl w:ilvl="3" w:tentative="1">
+      <w:start w:val="1"/>
+      <w:numFmt w:val="bullet"/>
+      <w:lvlText w:val=""/>
+      <w:lvlJc w:val="left"/>
+      <w:pPr>
+        <w:tabs>
+          <w:tab w:val="num" w:pos="2880"/>
+        </w:tabs>
+        <w:ind w:left="2880" w:hanging="360"/>
+      </w:pPr>
+      <w:rPr>
+        <w:rFonts w:ascii="Wingdings" w:hAnsi="Wingdings" w:hint="default"/>
+        <w:sz w:val="20"/>
+      </w:rPr>
+    </w:lvl>
+    <w:lvl w:ilvl="4" w:tentative="1">
+      <w:start w:val="1"/>
+      <w:numFmt w:val="bullet"/>
+      <w:lvlText w:val=""/>
+      <w:lvlJc w:val="left"/>
+      <w:pPr>
+        <w:tabs>
+          <w:tab w:val="num" w:pos="3600"/>
+        </w:tabs>
+        <w:ind w:left="3600" w:hanging="360"/>
+      </w:pPr>
+      <w:rPr>
+        <w:rFonts w:ascii="Wingdings" w:hAnsi="Wingdings" w:hint="default"/>
+        <w:sz w:val="20"/>
+      </w:rPr>
+    </w:lvl>
+    <w:lvl w:ilvl="5" w:tentative="1">
+      <w:start w:val="1"/>
+      <w:numFmt w:val="bullet"/>
+      <w:lvlText w:val=""/>
+      <w:lvlJc w:val="left"/>
+      <w:pPr>
+        <w:tabs>
+          <w:tab w:val="num" w:pos="4320"/>
+        </w:tabs>
+        <w:ind w:left="4320" w:hanging="360"/>
+      </w:pPr>
+      <w:rPr>
+        <w:rFonts w:ascii="Wingdings" w:hAnsi="Wingdings" w:hint="default"/>
+        <w:sz w:val="20"/>
+      </w:rPr>
+    </w:lvl>
+    <w:lvl w:ilvl="6" w:tentative="1">
+      <w:start w:val="1"/>
+      <w:numFmt w:val="bullet"/>
+      <w:lvlText w:val=""/>
+      <w:lvlJc w:val="left"/>
+      <w:pPr>
+        <w:tabs>
+          <w:tab w:val="num" w:pos="5040"/>
+        </w:tabs>
+        <w:ind w:left="5040" w:hanging="360"/>
+      </w:pPr>
+      <w:rPr>
+        <w:rFonts w:ascii="Wingdings" w:hAnsi="Wingdings" w:hint="default"/>
+        <w:sz w:val="20"/>
+      </w:rPr>
+    </w:lvl>
+    <w:lvl w:ilvl="7" w:tentative="1">
+      <w:start w:val="1"/>
+      <w:numFmt w:val="bullet"/>
+      <w:lvlText w:val=""/>
+      <w:lvlJc w:val="left"/>
+      <w:pPr>
+        <w:tabs>
+          <w:tab w:val="num" w:pos="5760"/>
+        </w:tabs>
+        <w:ind w:left="5760" w:hanging="360"/>
+      </w:pPr>
+      <w:rPr>
+        <w:rFonts w:ascii="Wingdings" w:hAnsi="Wingdings" w:hint="default"/>
+        <w:sz w:val="20"/>
+      </w:rPr>
+    </w:lvl>
+    <w:lvl w:ilvl="8" w:tentative="1">
+      <w:start w:val="1"/>
+      <w:numFmt w:val="bullet"/>
+      <w:lvlText w:val=""/>
+      <w:lvlJc w:val="left"/>
+      <w:pPr>
+        <w:tabs>
+          <w:tab w:val="num" w:pos="6480"/>
+        </w:tabs>
+        <w:ind w:left="6480" w:hanging="360"/>
+      </w:pPr>
+      <w:rPr>
+        <w:rFonts w:ascii="Wingdings" w:hAnsi="Wingdings" w:hint="default"/>
+        <w:sz w:val="20"/>
+      </w:rPr>
+    </w:lvl>
+  </w:abstractNum>
+  <w:num w:numId="1">
+    <w:abstractNumId w:val="0"/>
+  </w:num>
+</w:numbering>
 </file>
 
 <file path=word/styles.xml><?xml version="1.0" encoding="utf-8"?>
-<w:styles xmlns:mc="http://schemas.openxmlformats.org/markup-compatibility/2006" xmlns:o="urn:schemas-microsoft-com:office:office" xmlns:r="http://schemas.openxmlformats.org/officeDocument/2006/relationships" xmlns:m="http://schemas.openxmlformats.org/officeDocument/2006/math" xmlns:v="urn:schemas-microsoft-com:vml" xmlns:wp="http://schemas.openxmlformats.org/drawingml/2006/wordprocessingDrawing" xmlns:w10="urn:schemas-microsoft-com:office:word" xmlns:w="http://schemas.openxmlformats.org/wordprocessingml/2006/main" xmlns:wne="http://schemas.microsoft.com/office/word/2006/wordml" xmlns:sl="http://schemas.openxmlformats.org/schemaLibrary/2006/main" xmlns:a="http://schemas.openxmlformats.org/drawingml/2006/main" xmlns:pic="http://schemas.openxmlformats.org/drawingml/2006/picture" xmlns:c="http://schemas.openxmlformats.org/drawingml/2006/chart" xmlns:lc="http://schemas.openxmlformats.org/drawingml/2006/lockedCanvas" xmlns:dgm="http://schemas.openxmlformats.org/drawingml/2006/diagram" xmlns:wps="http://schemas.microsoft.com/office/word/2010/wordprocessingShape" xmlns:wpg="http://schemas.microsoft.com/office/word/2010/wordprocessingGroup" xmlns:w14="http://schemas.microsoft.com/office/word/2010/wordml" xmlns:w15="http://schemas.microsoft.com/office/word/2012/wordml">
+<w:styles xmlns:mc="http://schemas.openxmlformats.org/markup-compatibility/2006" xmlns:r="http://schemas.openxmlformats.org/officeDocument/2006/relationships" xmlns:w="http://schemas.openxmlformats.org/wordprocessingml/2006/main" xmlns:w14="http://schemas.microsoft.com/office/word/2010/wordml" xmlns:w15="http://schemas.microsoft.com/office/word/2012/wordml" xmlns:w16cid="http://schemas.microsoft.com/office/word/2016/wordml/cid" xmlns:w16se="http://schemas.microsoft.com/office/word/2015/wordml/symex" mc:Ignorable="w14 w15 w16se w16cid">
   <w:docDefaults>
     <w:rPrDefault>
       <w:rPr>
-        <w:rFonts w:ascii="Arial" w:cs="Arial" w:eastAsia="Arial" w:hAnsi="Arial"/>
-        <w:b w:val="0"/>
-        <w:i w:val="0"/>
-        <w:smallCaps w:val="0"/>
-        <w:strike w:val="0"/>
+        <w:rFonts w:ascii="Arial" w:eastAsia="Arial" w:hAnsi="Arial" w:cs="Arial"/>
         <w:color w:val="000000"/>
         <w:sz w:val="22"/>
         <w:szCs w:val="22"/>
-        <w:u w:val="none"/>
-        <w:shd w:fill="auto" w:val="clear"/>
-        <w:vertAlign w:val="baseline"/>
-        <w:lang w:val="en"/>
+        <w:lang w:val="en" w:eastAsia="en-PH" w:bidi="ar-SA"/>
       </w:rPr>
     </w:rPrDefault>
     <w:pPrDefault>
       <w:pPr>
-        <w:keepNext w:val="0"/>
-        <w:keepLines w:val="0"/>
-        <w:widowControl w:val="1"/>
         <w:pBdr>
-          <w:top w:space="0" w:sz="0" w:val="nil"/>
-          <w:left w:space="0" w:sz="0" w:val="nil"/>
-          <w:bottom w:space="0" w:sz="0" w:val="nil"/>
-          <w:right w:space="0" w:sz="0" w:val="nil"/>
-          <w:between w:space="0" w:sz="0" w:val="nil"/>
+          <w:top w:val="nil"/>
+          <w:left w:val="nil"/>
+          <w:bottom w:val="nil"/>
+          <w:right w:val="nil"/>
+          <w:between w:val="nil"/>
         </w:pBdr>
-        <w:shd w:fill="auto" w:val="clear"/>
-        <w:spacing w:after="0" w:before="0" w:line="276" w:lineRule="auto"/>
-        <w:ind w:left="0" w:right="0" w:firstLine="0"/>
-        <w:contextualSpacing w:val="0"/>
-        <w:jc w:val="left"/>
+        <w:spacing w:line="276" w:lineRule="auto"/>
       </w:pPr>
     </w:pPrDefault>
   </w:docDefaults>
-  <w:style w:type="paragraph" w:styleId="Normal" w:default="1">
-    <w:name w:val="normal"/>
-  </w:style>
-  <w:style w:type="table" w:styleId="TableNormal" w:default="1">
-    <w:name w:val="Table Normal"/>
+  <w:latentStyles w:defLockedState="0" w:defUIPriority="99" w:defSemiHidden="0" w:defUnhideWhenUsed="0" w:defQFormat="0" w:count="375">
+    <w:lsdException w:name="Normal" w:uiPriority="0" w:qFormat="1"/>
+    <w:lsdException w:name="heading 1" w:uiPriority="9" w:qFormat="1"/>
+    <w:lsdException w:name="heading 2" w:semiHidden="1" w:uiPriority="9" w:unhideWhenUsed="1" w:qFormat="1"/>
+    <w:lsdException w:name="heading 3" w:semiHidden="1" w:uiPriority="9" w:unhideWhenUsed="1" w:qFormat="1"/>
+    <w:lsdException w:name="heading 4" w:semiHidden="1" w:uiPriority="9" w:unhideWhenUsed="1" w:qFormat="1"/>
+    <w:lsdException w:name="heading 5" w:semiHidden="1" w:uiPriority="9" w:unhideWhenUsed="1" w:qFormat="1"/>
+    <w:lsdException w:name="heading 6" w:semiHidden="1" w:uiPriority="9" w:unhideWhenUsed="1" w:qFormat="1"/>
+    <w:lsdException w:name="heading 7" w:semiHidden="1" w:uiPriority="9" w:unhideWhenUsed="1" w:qFormat="1"/>
+    <w:lsdException w:name="heading 8" w:semiHidden="1" w:uiPriority="9" w:unhideWhenUsed="1" w:qFormat="1"/>
+    <w:lsdException w:name="heading 9" w:semiHidden="1" w:uiPriority="9" w:unhideWhenUsed="1" w:qFormat="1"/>
+    <w:lsdException w:name="index 1" w:semiHidden="1" w:unhideWhenUsed="1"/>
+    <w:lsdException w:name="index 2" w:semiHidden="1" w:unhideWhenUsed="1"/>
+    <w:lsdException w:name="index 3" w:semiHidden="1" w:unhideWhenUsed="1"/>
+    <w:lsdException w:name="index 4" w:semiHidden="1" w:unhideWhenUsed="1"/>
+    <w:lsdException w:name="index 5" w:semiHidden="1" w:unhideWhenUsed="1"/>
+    <w:lsdException w:name="index 6" w:semiHidden="1" w:unhideWhenUsed="1"/>
+    <w:lsdException w:name="index 7" w:semiHidden="1" w:unhideWhenUsed="1"/>
+    <w:lsdException w:name="index 8" w:semiHidden="1" w:unhideWhenUsed="1"/>
+    <w:lsdException w:name="index 9" w:semiHidden="1" w:unhideWhenUsed="1"/>
+    <w:lsdException w:name="toc 1" w:semiHidden="1" w:uiPriority="39" w:unhideWhenUsed="1"/>
+    <w:lsdException w:name="toc 2" w:semiHidden="1" w:uiPriority="39" w:unhideWhenUsed="1"/>
+    <w:lsdException w:name="toc 3" w:semiHidden="1" w:uiPriority="39" w:unhideWhenUsed="1"/>
+    <w:lsdException w:name="toc 4" w:semiHidden="1" w:uiPriority="39" w:unhideWhenUsed="1"/>
+    <w:lsdException w:name="toc 5" w:semiHidden="1" w:uiPriority="39" w:unhideWhenUsed="1"/>
+    <w:lsdException w:name="toc 6" w:semiHidden="1" w:uiPriority="39" w:unhideWhenUsed="1"/>
+    <w:lsdException w:name="toc 7" w:semiHidden="1" w:uiPriority="39" w:unhideWhenUsed="1"/>
+    <w:lsdException w:name="toc 8" w:semiHidden="1" w:uiPriority="39" w:unhideWhenUsed="1"/>
+    <w:lsdException w:name="toc 9" w:semiHidden="1" w:uiPriority="39" w:unhideWhenUsed="1"/>
+    <w:lsdException w:name="Normal Indent" w:semiHidden="1" w:unhideWhenUsed="1"/>
+    <w:lsdException w:name="footnote text" w:semiHidden="1" w:unhideWhenUsed="1"/>
+    <w:lsdException w:name="annotation text" w:semiHidden="1" w:unhideWhenUsed="1"/>
+    <w:lsdException w:name="header" w:semiHidden="1" w:unhideWhenUsed="1"/>
+    <w:lsdException w:name="footer" w:semiHidden="1" w:unhideWhenUsed="1"/>
+    <w:lsdException w:name="index heading" w:semiHidden="1" w:unhideWhenUsed="1"/>
+    <w:lsdException w:name="caption" w:semiHidden="1" w:uiPriority="35" w:unhideWhenUsed="1" w:qFormat="1"/>
+    <w:lsdException w:name="table of figures" w:semiHidden="1" w:unhideWhenUsed="1"/>
+    <w:lsdException w:name="envelope address" w:semiHidden="1" w:unhideWhenUsed="1"/>
+    <w:lsdException w:name="envelope return" w:semiHidden="1" w:unhideWhenUsed="1"/>
+    <w:lsdException w:name="footnote reference" w:semiHidden="1" w:unhideWhenUsed="1"/>
+    <w:lsdException w:name="annotation reference" w:semiHidden="1" w:unhideWhenUsed="1"/>
+    <w:lsdException w:name="line number" w:semiHidden="1" w:unhideWhenUsed="1"/>
+    <w:lsdException w:name="page number" w:semiHidden="1" w:unhideWhenUsed="1"/>
+    <w:lsdException w:name="endnote reference" w:semiHidden="1" w:unhideWhenUsed="1"/>
+    <w:lsdException w:name="endnote text" w:semiHidden="1" w:unhideWhenUsed="1"/>
+    <w:lsdException w:name="table of authorities" w:semiHidden="1" w:unhideWhenUsed="1"/>
+    <w:lsdException w:name="macro" w:semiHidden="1" w:unhideWhenUsed="1"/>
+    <w:lsdException w:name="toa heading" w:semiHidden="1" w:unhideWhenUsed="1"/>
+    <w:lsdException w:name="List" w:semiHidden="1" w:unhideWhenUsed="1"/>
+    <w:lsdException w:name="List Bullet" w:semiHidden="1" w:unhideWhenUsed="1"/>
+    <w:lsdException w:name="List Number" w:semiHidden="1" w:unhideWhenUsed="1"/>
+    <w:lsdException w:name="List 2" w:semiHidden="1" w:unhideWhenUsed="1"/>
+    <w:lsdException w:name="List 3" w:semiHidden="1" w:unhideWhenUsed="1"/>
+    <w:lsdException w:name="List 4" w:semiHidden="1" w:unhideWhenUsed="1"/>
+    <w:lsdException w:name="List 5" w:semiHidden="1" w:unhideWhenUsed="1"/>
+    <w:lsdException w:name="List Bullet 2" w:semiHidden="1" w:unhideWhenUsed="1"/>
+    <w:lsdException w:name="List Bullet 3" w:semiHidden="1" w:unhideWhenUsed="1"/>
+    <w:lsdException w:name="List Bullet 4" w:semiHidden="1" w:unhideWhenUsed="1"/>
+    <w:lsdException w:name="List Bullet 5" w:semiHidden="1" w:unhideWhenUsed="1"/>
+    <w:lsdException w:name="List Number 2" w:semiHidden="1" w:unhideWhenUsed="1"/>
+    <w:lsdException w:name="List Number 3" w:semiHidden="1" w:unhideWhenUsed="1"/>
+    <w:lsdException w:name="List Number 4" w:semiHidden="1" w:unhideWhenUsed="1"/>
+    <w:lsdException w:name="List Number 5" w:semiHidden="1" w:unhideWhenUsed="1"/>
+    <w:lsdException w:name="Title" w:uiPriority="10" w:qFormat="1"/>
+    <w:lsdException w:name="Closing" w:semiHidden="1" w:unhideWhenUsed="1"/>
+    <w:lsdException w:name="Signature" w:semiHidden="1" w:unhideWhenUsed="1"/>
+    <w:lsdException w:name="Default Paragraph Font" w:semiHidden="1" w:uiPriority="1" w:unhideWhenUsed="1"/>
+    <w:lsdException w:name="Body Text" w:semiHidden="1" w:unhideWhenUsed="1"/>
+    <w:lsdException w:name="Body Text Indent" w:semiHidden="1" w:unhideWhenUsed="1"/>
+    <w:lsdException w:name="List Continue" w:semiHidden="1" w:unhideWhenUsed="1"/>
+    <w:lsdException w:name="List Continue 2" w:semiHidden="1" w:unhideWhenUsed="1"/>
+    <w:lsdException w:name="List Continue 3" w:semiHidden="1" w:unhideWhenUsed="1"/>
+    <w:lsdException w:name="List Continue 4" w:semiHidden="1" w:unhideWhenUsed="1"/>
+    <w:lsdException w:name="List Continue 5" w:semiHidden="1" w:unhideWhenUsed="1"/>
+    <w:lsdException w:name="Message Header" w:semiHidden="1" w:unhideWhenUsed="1"/>
+    <w:lsdException w:name="Subtitle" w:uiPriority="11" w:qFormat="1"/>
+    <w:lsdException w:name="Salutation" w:semiHidden="1" w:unhideWhenUsed="1"/>
+    <w:lsdException w:name="Date" w:semiHidden="1" w:unhideWhenUsed="1"/>
+    <w:lsdException w:name="Body Text First Indent" w:semiHidden="1" w:unhideWhenUsed="1"/>
+    <w:lsdException w:name="Body Text First Indent 2" w:semiHidden="1" w:unhideWhenUsed="1"/>
+    <w:lsdException w:name="Note Heading" w:semiHidden="1" w:unhideWhenUsed="1"/>
+    <w:lsdException w:name="Body Text 2" w:semiHidden="1" w:unhideWhenUsed="1"/>
+    <w:lsdException w:name="Body Text 3" w:semiHidden="1" w:unhideWhenUsed="1"/>
+    <w:lsdException w:name="Body Text Indent 2" w:semiHidden="1" w:unhideWhenUsed="1"/>
+    <w:lsdException w:name="Body Text Indent 3" w:semiHidden="1" w:unhideWhenUsed="1"/>
+    <w:lsdException w:name="Block Text" w:semiHidden="1" w:unhideWhenUsed="1"/>
+    <w:lsdException w:name="Hyperlink" w:semiHidden="1" w:unhideWhenUsed="1"/>
+    <w:lsdException w:name="FollowedHyperlink" w:semiHidden="1" w:unhideWhenUsed="1"/>
+    <w:lsdException w:name="Strong" w:uiPriority="22" w:qFormat="1"/>
+    <w:lsdException w:name="Emphasis" w:uiPriority="20" w:qFormat="1"/>
+    <w:lsdException w:name="Document Map" w:semiHidden="1" w:unhideWhenUsed="1"/>
+    <w:lsdException w:name="Plain Text" w:semiHidden="1" w:unhideWhenUsed="1"/>
+    <w:lsdException w:name="E-mail Signature" w:semiHidden="1" w:unhideWhenUsed="1"/>
+    <w:lsdException w:name="HTML Top of Form" w:semiHidden="1" w:unhideWhenUsed="1"/>
+    <w:lsdException w:name="HTML Bottom of Form" w:semiHidden="1" w:unhideWhenUsed="1"/>
+    <w:lsdException w:name="Normal (Web)" w:semiHidden="1" w:unhideWhenUsed="1"/>
+    <w:lsdException w:name="HTML Acronym" w:semiHidden="1" w:unhideWhenUsed="1"/>
+    <w:lsdException w:name="HTML Address" w:semiHidden="1" w:unhideWhenUsed="1"/>
+    <w:lsdException w:name="HTML Cite" w:semiHidden="1" w:unhideWhenUsed="1"/>
+    <w:lsdException w:name="HTML Code" w:semiHidden="1" w:unhideWhenUsed="1"/>
+    <w:lsdException w:name="HTML Definition" w:semiHidden="1" w:unhideWhenUsed="1"/>
+    <w:lsdException w:name="HTML Keyboard" w:semiHidden="1" w:unhideWhenUsed="1"/>
+    <w:lsdException w:name="HTML Preformatted" w:semiHidden="1" w:unhideWhenUsed="1"/>
+    <w:lsdException w:name="HTML Sample" w:semiHidden="1" w:unhideWhenUsed="1"/>
+    <w:lsdException w:name="HTML Typewriter" w:semiHidden="1" w:unhideWhenUsed="1"/>
+    <w:lsdException w:name="HTML Variable" w:semiHidden="1" w:unhideWhenUsed="1"/>
+    <w:lsdException w:name="Normal Table" w:semiHidden="1" w:unhideWhenUsed="1"/>
+    <w:lsdException w:name="annotation subject" w:semiHidden="1" w:unhideWhenUsed="1"/>
+    <w:lsdException w:name="No List" w:semiHidden="1" w:unhideWhenUsed="1"/>
+    <w:lsdException w:name="Outline List 1" w:semiHidden="1" w:unhideWhenUsed="1"/>
+    <w:lsdException w:name="Outline List 2" w:semiHidden="1" w:unhideWhenUsed="1"/>
+    <w:lsdException w:name="Outline List 3" w:semiHidden="1" w:unhideWhenUsed="1"/>
+    <w:lsdException w:name="Table Simple 1" w:semiHidden="1" w:unhideWhenUsed="1"/>
+    <w:lsdException w:name="Table Simple 2" w:semiHidden="1" w:unhideWhenUsed="1"/>
+    <w:lsdException w:name="Table Simple 3" w:semiHidden="1" w:unhideWhenUsed="1"/>
+    <w:lsdException w:name="Table Classic 1" w:semiHidden="1" w:unhideWhenUsed="1"/>
+    <w:lsdException w:name="Table Classic 2" w:semiHidden="1" w:unhideWhenUsed="1"/>
+    <w:lsdException w:name="Table Classic 3" w:semiHidden="1" w:unhideWhenUsed="1"/>
+    <w:lsdException w:name="Table Classic 4" w:semiHidden="1" w:unhideWhenUsed="1"/>
+    <w:lsdException w:name="Table Colorful 1" w:semiHidden="1" w:unhideWhenUsed="1"/>
+    <w:lsdException w:name="Table Colorful 2" w:semiHidden="1" w:unhideWhenUsed="1"/>
+    <w:lsdException w:name="Table Colorful 3" w:semiHidden="1" w:unhideWhenUsed="1"/>
+    <w:lsdException w:name="Table Columns 1" w:semiHidden="1" w:unhideWhenUsed="1"/>
+    <w:lsdException w:name="Table Columns 2" w:semiHidden="1" w:unhideWhenUsed="1"/>
+    <w:lsdException w:name="Table Columns 3" w:semiHidden="1" w:unhideWhenUsed="1"/>
+    <w:lsdException w:name="Table Columns 4" w:semiHidden="1" w:unhideWhenUsed="1"/>
+    <w:lsdException w:name="Table Columns 5" w:semiHidden="1" w:unhideWhenUsed="1"/>
+    <w:lsdException w:name="Table Grid 1" w:semiHidden="1" w:unhideWhenUsed="1"/>
+    <w:lsdException w:name="Table Grid 2" w:semiHidden="1" w:unhideWhenUsed="1"/>
+    <w:lsdException w:name="Table Grid 3" w:semiHidden="1" w:unhideWhenUsed="1"/>
+    <w:lsdException w:name="Table Grid 4" w:semiHidden="1" w:unhideWhenUsed="1"/>
+    <w:lsdException w:name="Table Grid 5" w:semiHidden="1" w:unhideWhenUsed="1"/>
+    <w:lsdException w:name="Table Grid 6" w:semiHidden="1" w:unhideWhenUsed="1"/>
+    <w:lsdException w:name="Table Grid 7" w:semiHidden="1" w:unhideWhenUsed="1"/>
+    <w:lsdException w:name="Table Grid 8" w:semiHidden="1" w:unhideWhenUsed="1"/>
+    <w:lsdException w:name="Table List 1" w:semiHidden="1" w:unhideWhenUsed="1"/>
+    <w:lsdException w:name="Table List 2" w:semiHidden="1" w:unhideWhenUsed="1"/>
+    <w:lsdException w:name="Table List 3" w:semiHidden="1" w:unhideWhenUsed="1"/>
+    <w:lsdException w:name="Table List 4" w:semiHidden="1" w:unhideWhenUsed="1"/>
+    <w:lsdException w:name="Table List 5" w:semiHidden="1" w:unhideWhenUsed="1"/>
+    <w:lsdException w:name="Table List 6" w:semiHidden="1" w:unhideWhenUsed="1"/>
+    <w:lsdException w:name="Table List 7" w:semiHidden="1" w:unhideWhenUsed="1"/>
+    <w:lsdException w:name="Table List 8" w:semiHidden="1" w:unhideWhenUsed="1"/>
+    <w:lsdException w:name="Table 3D effects 1" w:semiHidden="1" w:unhideWhenUsed="1"/>
+    <w:lsdException w:name="Table 3D effects 2" w:semiHidden="1" w:unhideWhenUsed="1"/>
+    <w:lsdException w:name="Table 3D effects 3" w:semiHidden="1" w:unhideWhenUsed="1"/>
+    <w:lsdException w:name="Table Contemporary" w:semiHidden="1" w:unhideWhenUsed="1"/>
+    <w:lsdException w:name="Table Elegant" w:semiHidden="1" w:unhideWhenUsed="1"/>
+    <w:lsdException w:name="Table Professional" w:semiHidden="1" w:unhideWhenUsed="1"/>
+    <w:lsdException w:name="Table Subtle 1" w:semiHidden="1" w:unhideWhenUsed="1"/>
+    <w:lsdException w:name="Table Subtle 2" w:semiHidden="1" w:unhideWhenUsed="1"/>
+    <w:lsdException w:name="Table Web 1" w:semiHidden="1" w:unhideWhenUsed="1"/>
+    <w:lsdException w:name="Table Web 2" w:semiHidden="1" w:unhideWhenUsed="1"/>
+    <w:lsdException w:name="Table Web 3" w:semiHidden="1" w:unhideWhenUsed="1"/>
+    <w:lsdException w:name="Balloon Text" w:semiHidden="1" w:unhideWhenUsed="1"/>
+    <w:lsdException w:name="Table Grid" w:uiPriority="39"/>
+    <w:lsdException w:name="Table Theme" w:semiHidden="1" w:unhideWhenUsed="1"/>
+    <w:lsdException w:name="Placeholder Text" w:semiHidden="1"/>
+    <w:lsdException w:name="No Spacing" w:uiPriority="1" w:qFormat="1"/>
+    <w:lsdException w:name="Light Shading" w:uiPriority="60"/>
+    <w:lsdException w:name="Light List" w:uiPriority="61"/>
+    <w:lsdException w:name="Light Grid" w:uiPriority="62"/>
+    <w:lsdException w:name="Medium Shading 1" w:uiPriority="63"/>
+    <w:lsdException w:name="Medium Shading 2" w:uiPriority="64"/>
+    <w:lsdException w:name="Medium List 1" w:uiPriority="65"/>
+    <w:lsdException w:name="Medium List 2" w:uiPriority="66"/>
+    <w:lsdException w:name="Medium Grid 1" w:uiPriority="67"/>
+    <w:lsdException w:name="Medium Grid 2" w:uiPriority="68"/>
+    <w:lsdException w:name="Medium Grid 3" w:uiPriority="69"/>
+    <w:lsdException w:name="Dark List" w:uiPriority="70"/>
+    <w:lsdException w:name="Colorful Shading" w:uiPriority="71"/>
+    <w:lsdException w:name="Colorful List" w:uiPriority="72"/>
+    <w:lsdException w:name="Colorful Grid" w:uiPriority="73"/>
+    <w:lsdException w:name="Light Shading Accent 1" w:uiPriority="60"/>
+    <w:lsdException w:name="Light List Accent 1" w:uiPriority="61"/>
+    <w:lsdException w:name="Light Grid Accent 1" w:uiPriority="62"/>
+    <w:lsdException w:name="Medium Shading 1 Accent 1" w:uiPriority="63"/>
+    <w:lsdException w:name="Medium Shading 2 Accent 1" w:uiPriority="64"/>
+    <w:lsdException w:name="Medium List 1 Accent 1" w:uiPriority="65"/>
+    <w:lsdException w:name="Revision" w:semiHidden="1"/>
+    <w:lsdException w:name="List Paragraph" w:uiPriority="34" w:qFormat="1"/>
+    <w:lsdException w:name="Quote" w:uiPriority="29" w:qFormat="1"/>
+    <w:lsdException w:name="Intense Quote" w:uiPriority="30" w:qFormat="1"/>
+    <w:lsdException w:name="Medium List 2 Accent 1" w:uiPriority="66"/>
+    <w:lsdException w:name="Medium Grid 1 Accent 1" w:uiPriority="67"/>
+    <w:lsdException w:name="Medium Grid 2 Accent 1" w:uiPriority="68"/>
+    <w:lsdException w:name="Medium Grid 3 Accent 1" w:uiPriority="69"/>
+    <w:lsdException w:name="Dark List Accent 1" w:uiPriority="70"/>
+    <w:lsdException w:name="Colorful Shading Accent 1" w:uiPriority="71"/>
+    <w:lsdException w:name="Colorful List Accent 1" w:uiPriority="72"/>
+    <w:lsdException w:name="Colorful Grid Accent 1" w:uiPriority="73"/>
+    <w:lsdException w:name="Light Shading Accent 2" w:uiPriority="60"/>
+    <w:lsdException w:name="Light List Accent 2" w:uiPriority="61"/>
+    <w:lsdException w:name="Light Grid Accent 2" w:uiPriority="62"/>
+    <w:lsdException w:name="Medium Shading 1 Accent 2" w:uiPriority="63"/>
+    <w:lsdException w:name="Medium Shading 2 Accent 2" w:uiPriority="64"/>
+    <w:lsdException w:name="Medium List 1 Accent 2" w:uiPriority="65"/>
+    <w:lsdException w:name="Medium List 2 Accent 2" w:uiPriority="66"/>
+    <w:lsdException w:name="Medium Grid 1 Accent 2" w:uiPriority="67"/>
+    <w:lsdException w:name="Medium Grid 2 Accent 2" w:uiPriority="68"/>
+    <w:lsdException w:name="Medium Grid 3 Accent 2" w:uiPriority="69"/>
+    <w:lsdException w:name="Dark List Accent 2" w:uiPriority="70"/>
+    <w:lsdException w:name="Colorful Shading Accent 2" w:uiPriority="71"/>
+    <w:lsdException w:name="Colorful List Accent 2" w:uiPriority="72"/>
+    <w:lsdException w:name="Colorful Grid Accent 2" w:uiPriority="73"/>
+    <w:lsdException w:name="Light Shading Accent 3" w:uiPriority="60"/>
+    <w:lsdException w:name="Light List Accent 3" w:uiPriority="61"/>
+    <w:lsdException w:name="Light Grid Accent 3" w:uiPriority="62"/>
+    <w:lsdException w:name="Medium Shading 1 Accent 3" w:uiPriority="63"/>
+    <w:lsdException w:name="Medium Shading 2 Accent 3" w:uiPriority="64"/>
+    <w:lsdException w:name="Medium List 1 Accent 3" w:uiPriority="65"/>
+    <w:lsdException w:name="Medium List 2 Accent 3" w:uiPriority="66"/>
+    <w:lsdException w:name="Medium Grid 1 Accent 3" w:uiPriority="67"/>
+    <w:lsdException w:name="Medium Grid 2 Accent 3" w:uiPriority="68"/>
+    <w:lsdException w:name="Medium Grid 3 Accent 3" w:uiPriority="69"/>
+    <w:lsdException w:name="Dark List Accent 3" w:uiPriority="70"/>
+    <w:lsdException w:name="Colorful Shading Accent 3" w:uiPriority="71"/>
+    <w:lsdException w:name="Colorful List Accent 3" w:uiPriority="72"/>
+    <w:lsdException w:name="Colorful Grid Accent 3" w:uiPriority="73"/>
+    <w:lsdException w:name="Light Shading Accent 4" w:uiPriority="60"/>
+    <w:lsdException w:name="Light List Accent 4" w:uiPriority="61"/>
+    <w:lsdException w:name="Light Grid Accent 4" w:uiPriority="62"/>
+    <w:lsdException w:name="Medium Shading 1 Accent 4" w:uiPriority="63"/>
+    <w:lsdException w:name="Medium Shading 2 Accent 4" w:uiPriority="64"/>
+    <w:lsdException w:name="Medium List 1 Accent 4" w:uiPriority="65"/>
+    <w:lsdException w:name="Medium List 2 Accent 4" w:uiPriority="66"/>
+    <w:lsdException w:name="Medium Grid 1 Accent 4" w:uiPriority="67"/>
+    <w:lsdException w:name="Medium Grid 2 Accent 4" w:uiPriority="68"/>
+    <w:lsdException w:name="Medium Grid 3 Accent 4" w:uiPriority="69"/>
+    <w:lsdException w:name="Dark List Accent 4" w:uiPriority="70"/>
+    <w:lsdException w:name="Colorful Shading Accent 4" w:uiPriority="71"/>
+    <w:lsdException w:name="Colorful List Accent 4" w:uiPriority="72"/>
+    <w:lsdException w:name="Colorful Grid Accent 4" w:uiPriority="73"/>
+    <w:lsdException w:name="Light Shading Accent 5" w:uiPriority="60"/>
+    <w:lsdException w:name="Light List Accent 5" w:uiPriority="61"/>
+    <w:lsdException w:name="Light Grid Accent 5" w:uiPriority="62"/>
+    <w:lsdException w:name="Medium Shading 1 Accent 5" w:uiPriority="63"/>
+    <w:lsdException w:name="Medium Shading 2 Accent 5" w:uiPriority="64"/>
+    <w:lsdException w:name="Medium List 1 Accent 5" w:uiPriority="65"/>
+    <w:lsdException w:name="Medium List 2 Accent 5" w:uiPriority="66"/>
+    <w:lsdException w:name="Medium Grid 1 Accent 5" w:uiPriority="67"/>
+    <w:lsdException w:name="Medium Grid 2 Accent 5" w:uiPriority="68"/>
+    <w:lsdException w:name="Medium Grid 3 Accent 5" w:uiPriority="69"/>
+    <w:lsdException w:name="Dark List Accent 5" w:uiPriority="70"/>
+    <w:lsdException w:name="Colorful Shading Accent 5" w:uiPriority="71"/>
+    <w:lsdException w:name="Colorful List Accent 5" w:uiPriority="72"/>
+    <w:lsdException w:name="Colorful Grid Accent 5" w:uiPriority="73"/>
+    <w:lsdException w:name="Light Shading Accent 6" w:uiPriority="60"/>
+    <w:lsdException w:name="Light List Accent 6" w:uiPriority="61"/>
+    <w:lsdException w:name="Light Grid Accent 6" w:uiPriority="62"/>
+    <w:lsdException w:name="Medium Shading 1 Accent 6" w:uiPriority="63"/>
+    <w:lsdException w:name="Medium Shading 2 Accent 6" w:uiPriority="64"/>
+    <w:lsdException w:name="Medium List 1 Accent 6" w:uiPriority="65"/>
+    <w:lsdException w:name="Medium List 2 Accent 6" w:uiPriority="66"/>
+    <w:lsdException w:name="Medium Grid 1 Accent 6" w:uiPriority="67"/>
+    <w:lsdException w:name="Medium Grid 2 Accent 6" w:uiPriority="68"/>
+    <w:lsdException w:name="Medium Grid 3 Accent 6" w:uiPriority="69"/>
+    <w:lsdException w:name="Dark List Accent 6" w:uiPriority="70"/>
+    <w:lsdException w:name="Colorful Shading Accent 6" w:uiPriority="71"/>
+    <w:lsdException w:name="Colorful List Accent 6" w:uiPriority="72"/>
+    <w:lsdException w:name="Colorful Grid Accent 6" w:uiPriority="73"/>
+    <w:lsdException w:name="Subtle Emphasis" w:uiPriority="19" w:qFormat="1"/>
+    <w:lsdException w:name="Intense Emphasis" w:uiPriority="21" w:qFormat="1"/>
+    <w:lsdException w:name="Subtle Reference" w:uiPriority="31" w:qFormat="1"/>
+    <w:lsdException w:name="Intense Reference" w:uiPriority="32" w:qFormat="1"/>
+    <w:lsdException w:name="Book Title" w:uiPriority="33" w:qFormat="1"/>
+    <w:lsdException w:name="Bibliography" w:semiHidden="1" w:uiPriority="37" w:unhideWhenUsed="1"/>
+    <w:lsdException w:name="TOC Heading" w:semiHidden="1" w:uiPriority="39" w:unhideWhenUsed="1" w:qFormat="1"/>
+    <w:lsdException w:name="Plain Table 1" w:uiPriority="41"/>
+    <w:lsdException w:name="Plain Table 2" w:uiPriority="42"/>
+    <w:lsdException w:name="Plain Table 3" w:uiPriority="43"/>
+    <w:lsdException w:name="Plain Table 4" w:uiPriority="44"/>
+    <w:lsdException w:name="Plain Table 5" w:uiPriority="45"/>
+    <w:lsdException w:name="Grid Table Light" w:uiPriority="40"/>
+    <w:lsdException w:name="Grid Table 1 Light" w:uiPriority="46"/>
+    <w:lsdException w:name="Grid Table 2" w:uiPriority="47"/>
+    <w:lsdException w:name="Grid Table 3" w:uiPriority="48"/>
+    <w:lsdException w:name="Grid Table 4" w:uiPriority="49"/>
+    <w:lsdException w:name="Grid Table 5 Dark" w:uiPriority="50"/>
+    <w:lsdException w:name="Grid Table 6 Colorful" w:uiPriority="51"/>
+    <w:lsdException w:name="Grid Table 7 Colorful" w:uiPriority="52"/>
+    <w:lsdException w:name="Grid Table 1 Light Accent 1" w:uiPriority="46"/>
+    <w:lsdException w:name="Grid Table 2 Accent 1" w:uiPriority="47"/>
+    <w:lsdException w:name="Grid Table 3 Accent 1" w:uiPriority="48"/>
+    <w:lsdException w:name="Grid Table 4 Accent 1" w:uiPriority="49"/>
+    <w:lsdException w:name="Grid Table 5 Dark Accent 1" w:uiPriority="50"/>
+    <w:lsdException w:name="Grid Table 6 Colorful Accent 1" w:uiPriority="51"/>
+    <w:lsdException w:name="Grid Table 7 Colorful Accent 1" w:uiPriority="52"/>
+    <w:lsdException w:name="Grid Table 1 Light Accent 2" w:uiPriority="46"/>
+    <w:lsdException w:name="Grid Table 2 Accent 2" w:uiPriority="47"/>
+    <w:lsdException w:name="Grid Table 3 Accent 2" w:uiPriority="48"/>
+    <w:lsdException w:name="Grid Table 4 Accent 2" w:uiPriority="49"/>
+    <w:lsdException w:name="Grid Table 5 Dark Accent 2" w:uiPriority="50"/>
+    <w:lsdException w:name="Grid Table 6 Colorful Accent 2" w:uiPriority="51"/>
+    <w:lsdException w:name="Grid Table 7 Colorful Accent 2" w:uiPriority="52"/>
+    <w:lsdException w:name="Grid Table 1 Light Accent 3" w:uiPriority="46"/>
+    <w:lsdException w:name="Grid Table 2 Accent 3" w:uiPriority="47"/>
+    <w:lsdException w:name="Grid Table 3 Accent 3" w:uiPriority="48"/>
+    <w:lsdException w:name="Grid Table 4 Accent 3" w:uiPriority="49"/>
+    <w:lsdException w:name="Grid Table 5 Dark Accent 3" w:uiPriority="50"/>
+    <w:lsdException w:name="Grid Table 6 Colorful Accent 3" w:uiPriority="51"/>
+    <w:lsdException w:name="Grid Table 7 Colorful Accent 3" w:uiPriority="52"/>
+    <w:lsdException w:name="Grid Table 1 Light Accent 4" w:uiPriority="46"/>
+    <w:lsdException w:name="Grid Table 2 Accent 4" w:uiPriority="47"/>
+    <w:lsdException w:name="Grid Table 3 Accent 4" w:uiPriority="48"/>
+    <w:lsdException w:name="Grid Table 4 Accent 4" w:uiPriority="49"/>
+    <w:lsdException w:name="Grid Table 5 Dark Accent 4" w:uiPriority="50"/>
+    <w:lsdException w:name="Grid Table 6 Colorful Accent 4" w:uiPriority="51"/>
+    <w:lsdException w:name="Grid Table 7 Colorful Accent 4" w:uiPriority="52"/>
+    <w:lsdException w:name="Grid Table 1 Light Accent 5" w:uiPriority="46"/>
+    <w:lsdException w:name="Grid Table 2 Accent 5" w:uiPriority="47"/>
+    <w:lsdException w:name="Grid Table 3 Accent 5" w:uiPriority="48"/>
+    <w:lsdException w:name="Grid Table 4 Accent 5" w:uiPriority="49"/>
+    <w:lsdException w:name="Grid Table 5 Dark Accent 5" w:uiPriority="50"/>
+    <w:lsdException w:name="Grid Table 6 Colorful Accent 5" w:uiPriority="51"/>
+    <w:lsdException w:name="Grid Table 7 Colorful Accent 5" w:uiPriority="52"/>
+    <w:lsdException w:name="Grid Table 1 Light Accent 6" w:uiPriority="46"/>
+    <w:lsdException w:name="Grid Table 2 Accent 6" w:uiPriority="47"/>
+    <w:lsdException w:name="Grid Table 3 Accent 6" w:uiPriority="48"/>
+    <w:lsdException w:name="Grid Table 4 Accent 6" w:uiPriority="49"/>
+    <w:lsdException w:name="Grid Table 5 Dark Accent 6" w:uiPriority="50"/>
+    <w:lsdException w:name="Grid Table 6 Colorful Accent 6" w:uiPriority="51"/>
+    <w:lsdException w:name="Grid Table 7 Colorful Accent 6" w:uiPriority="52"/>
+    <w:lsdException w:name="List Table 1 Light" w:uiPriority="46"/>
+    <w:lsdException w:name="List Table 2" w:uiPriority="47"/>
+    <w:lsdException w:name="List Table 3" w:uiPriority="48"/>
+    <w:lsdException w:name="List Table 4" w:uiPriority="49"/>
+    <w:lsdException w:name="List Table 5 Dark" w:uiPriority="50"/>
+    <w:lsdException w:name="List Table 6 Colorful" w:uiPriority="51"/>
+    <w:lsdException w:name="List Table 7 Colorful" w:uiPriority="52"/>
+    <w:lsdException w:name="List Table 1 Light Accent 1" w:uiPriority="46"/>
+    <w:lsdException w:name="List Table 2 Accent 1" w:uiPriority="47"/>
+    <w:lsdException w:name="List Table 3 Accent 1" w:uiPriority="48"/>
+    <w:lsdException w:name="List Table 4 Accent 1" w:uiPriority="49"/>
+    <w:lsdException w:name="List Table 5 Dark Accent 1" w:uiPriority="50"/>
+    <w:lsdException w:name="List Table 6 Colorful Accent 1" w:uiPriority="51"/>
+    <w:lsdException w:name="List Table 7 Colorful Accent 1" w:uiPriority="52"/>
+    <w:lsdException w:name="List Table 1 Light Accent 2" w:uiPriority="46"/>
+    <w:lsdException w:name="List Table 2 Accent 2" w:uiPriority="47"/>
+    <w:lsdException w:name="List Table 3 Accent 2" w:uiPriority="48"/>
+    <w:lsdException w:name="List Table 4 Accent 2" w:uiPriority="49"/>
+    <w:lsdException w:name="List Table 5 Dark Accent 2" w:uiPriority="50"/>
+    <w:lsdException w:name="List Table 6 Colorful Accent 2" w:uiPriority="51"/>
+    <w:lsdException w:name="List Table 7 Colorful Accent 2" w:uiPriority="52"/>
+    <w:lsdException w:name="List Table 1 Light Accent 3" w:uiPriority="46"/>
+    <w:lsdException w:name="List Table 2 Accent 3" w:uiPriority="47"/>
+    <w:lsdException w:name="List Table 3 Accent 3" w:uiPriority="48"/>
+    <w:lsdException w:name="List Table 4 Accent 3" w:uiPriority="49"/>
+    <w:lsdException w:name="List Table 5 Dark Accent 3" w:uiPriority="50"/>
+    <w:lsdException w:name="List Table 6 Colorful Accent 3" w:uiPriority="51"/>
+    <w:lsdException w:name="List Table 7 Colorful Accent 3" w:uiPriority="52"/>
+    <w:lsdException w:name="List Table 1 Light Accent 4" w:uiPriority="46"/>
+    <w:lsdException w:name="List Table 2 Accent 4" w:uiPriority="47"/>
+    <w:lsdException w:name="List Table 3 Accent 4" w:uiPriority="48"/>
+    <w:lsdException w:name="List Table 4 Accent 4" w:uiPriority="49"/>
+    <w:lsdException w:name="List Table 5 Dark Accent 4" w:uiPriority="50"/>
+    <w:lsdException w:name="List Table 6 Colorful Accent 4" w:uiPriority="51"/>
+    <w:lsdException w:name="List Table 7 Colorful Accent 4" w:uiPriority="52"/>
+    <w:lsdException w:name="List Table 1 Light Accent 5" w:uiPriority="46"/>
+    <w:lsdException w:name="List Table 2 Accent 5" w:uiPriority="47"/>
+    <w:lsdException w:name="List Table 3 Accent 5" w:uiPriority="48"/>
+    <w:lsdException w:name="List Table 4 Accent 5" w:uiPriority="49"/>
+    <w:lsdException w:name="List Table 5 Dark Accent 5" w:uiPriority="50"/>
+    <w:lsdException w:name="List Table 6 Colorful Accent 5" w:uiPriority="51"/>
+    <w:lsdException w:name="List Table 7 Colorful Accent 5" w:uiPriority="52"/>
+    <w:lsdException w:name="List Table 1 Light Accent 6" w:uiPriority="46"/>
+    <w:lsdException w:name="List Table 2 Accent 6" w:uiPriority="47"/>
+    <w:lsdException w:name="List Table 3 Accent 6" w:uiPriority="48"/>
+    <w:lsdException w:name="List Table 4 Accent 6" w:uiPriority="49"/>
+    <w:lsdException w:name="List Table 5 Dark Accent 6" w:uiPriority="50"/>
+    <w:lsdException w:name="List Table 6 Colorful Accent 6" w:uiPriority="51"/>
+    <w:lsdException w:name="List Table 7 Colorful Accent 6" w:uiPriority="52"/>
+    <w:lsdException w:name="Mention" w:semiHidden="1" w:unhideWhenUsed="1"/>
+    <w:lsdException w:name="Smart Hyperlink" w:semiHidden="1" w:unhideWhenUsed="1"/>
+    <w:lsdException w:name="Hashtag" w:semiHidden="1" w:unhideWhenUsed="1"/>
+    <w:lsdException w:name="Unresolved Mention" w:semiHidden="1" w:unhideWhenUsed="1"/>
+  </w:latentStyles>
+  <w:style w:type="paragraph" w:default="1" w:styleId="Normal">
+    <w:name w:val="Normal"/>
   </w:style>
   <w:style w:type="paragraph" w:styleId="Heading1">
     <w:name w:val="heading 1"/>
     <w:basedOn w:val="Normal"/>
     <w:next w:val="Normal"/>
     <w:pPr>
-      <w:keepNext w:val="1"/>
-      <w:keepLines w:val="1"/>
-      <w:spacing w:after="120" w:before="400" w:lineRule="auto"/>
+      <w:keepNext/>
+      <w:keepLines/>
+      <w:spacing w:before="400" w:after="120"/>
+      <w:outlineLvl w:val="0"/>
     </w:pPr>
     <w:rPr>
       <w:sz w:val="40"/>
@@ -90,12 +1348,12 @@
     <w:basedOn w:val="Normal"/>
     <w:next w:val="Normal"/>
     <w:pPr>
-      <w:keepNext w:val="1"/>
-      <w:keepLines w:val="1"/>
-      <w:spacing w:after="120" w:before="360" w:lineRule="auto"/>
+      <w:keepNext/>
+      <w:keepLines/>
+      <w:spacing w:before="360" w:after="120"/>
+      <w:outlineLvl w:val="1"/>
     </w:pPr>
     <w:rPr>
-      <w:b w:val="0"/>
       <w:sz w:val="32"/>
       <w:szCs w:val="32"/>
     </w:rPr>
@@ -105,12 +1363,12 @@
     <w:basedOn w:val="Normal"/>
     <w:next w:val="Normal"/>
     <w:pPr>
-      <w:keepNext w:val="1"/>
-      <w:keepLines w:val="1"/>
-      <w:spacing w:after="80" w:before="320" w:lineRule="auto"/>
+      <w:keepNext/>
+      <w:keepLines/>
+      <w:spacing w:before="320" w:after="80"/>
+      <w:outlineLvl w:val="2"/>
     </w:pPr>
     <w:rPr>
-      <w:b w:val="0"/>
       <w:color w:val="434343"/>
       <w:sz w:val="28"/>
       <w:szCs w:val="28"/>
@@ -121,9 +1379,10 @@
     <w:basedOn w:val="Normal"/>
     <w:next w:val="Normal"/>
     <w:pPr>
-      <w:keepNext w:val="1"/>
-      <w:keepLines w:val="1"/>
-      <w:spacing w:after="80" w:before="280" w:lineRule="auto"/>
+      <w:keepNext/>
+      <w:keepLines/>
+      <w:spacing w:before="280" w:after="80"/>
+      <w:outlineLvl w:val="3"/>
     </w:pPr>
     <w:rPr>
       <w:color w:val="666666"/>
@@ -136,14 +1395,13 @@
     <w:basedOn w:val="Normal"/>
     <w:next w:val="Normal"/>
     <w:pPr>
-      <w:keepNext w:val="1"/>
-      <w:keepLines w:val="1"/>
-      <w:spacing w:after="80" w:before="240" w:lineRule="auto"/>
+      <w:keepNext/>
+      <w:keepLines/>
+      <w:spacing w:before="240" w:after="80"/>
+      <w:outlineLvl w:val="4"/>
     </w:pPr>
     <w:rPr>
       <w:color w:val="666666"/>
-      <w:sz w:val="22"/>
-      <w:szCs w:val="22"/>
     </w:rPr>
   </w:style>
   <w:style w:type="paragraph" w:styleId="Heading6">
@@ -151,25 +1409,51 @@
     <w:basedOn w:val="Normal"/>
     <w:next w:val="Normal"/>
     <w:pPr>
-      <w:keepNext w:val="1"/>
-      <w:keepLines w:val="1"/>
-      <w:spacing w:after="80" w:before="240" w:lineRule="auto"/>
+      <w:keepNext/>
+      <w:keepLines/>
+      <w:spacing w:before="240" w:after="80"/>
+      <w:outlineLvl w:val="5"/>
     </w:pPr>
     <w:rPr>
-      <w:i w:val="1"/>
+      <w:i/>
       <w:color w:val="666666"/>
-      <w:sz w:val="22"/>
-      <w:szCs w:val="22"/>
     </w:rPr>
+  </w:style>
+  <w:style w:type="character" w:default="1" w:styleId="DefaultParagraphFont">
+    <w:name w:val="Default Paragraph Font"/>
+    <w:uiPriority w:val="1"/>
+    <w:semiHidden/>
+    <w:unhideWhenUsed/>
+  </w:style>
+  <w:style w:type="table" w:default="1" w:styleId="TableNormal">
+    <w:name w:val="Normal Table"/>
+    <w:uiPriority w:val="99"/>
+    <w:semiHidden/>
+    <w:unhideWhenUsed/>
+    <w:tblPr>
+      <w:tblInd w:w="0" w:type="dxa"/>
+      <w:tblCellMar>
+        <w:top w:w="0" w:type="dxa"/>
+        <w:left w:w="108" w:type="dxa"/>
+        <w:bottom w:w="0" w:type="dxa"/>
+        <w:right w:w="108" w:type="dxa"/>
+      </w:tblCellMar>
+    </w:tblPr>
+  </w:style>
+  <w:style w:type="numbering" w:default="1" w:styleId="NoList">
+    <w:name w:val="No List"/>
+    <w:uiPriority w:val="99"/>
+    <w:semiHidden/>
+    <w:unhideWhenUsed/>
   </w:style>
   <w:style w:type="paragraph" w:styleId="Title">
     <w:name w:val="Title"/>
     <w:basedOn w:val="Normal"/>
     <w:next w:val="Normal"/>
     <w:pPr>
-      <w:keepNext w:val="1"/>
-      <w:keepLines w:val="1"/>
-      <w:spacing w:after="60" w:before="0" w:lineRule="auto"/>
+      <w:keepNext/>
+      <w:keepLines/>
+      <w:spacing w:after="60"/>
     </w:pPr>
     <w:rPr>
       <w:sz w:val="52"/>
@@ -181,16 +1465,83 @@
     <w:basedOn w:val="Normal"/>
     <w:next w:val="Normal"/>
     <w:pPr>
-      <w:keepNext w:val="1"/>
-      <w:keepLines w:val="1"/>
-      <w:spacing w:after="320" w:before="0" w:lineRule="auto"/>
+      <w:keepNext/>
+      <w:keepLines/>
+      <w:spacing w:after="320"/>
     </w:pPr>
     <w:rPr>
-      <w:rFonts w:ascii="Arial" w:cs="Arial" w:eastAsia="Arial" w:hAnsi="Arial"/>
-      <w:i w:val="0"/>
       <w:color w:val="666666"/>
       <w:sz w:val="30"/>
       <w:szCs w:val="30"/>
+    </w:rPr>
+  </w:style>
+  <w:style w:type="paragraph" w:styleId="Header">
+    <w:name w:val="header"/>
+    <w:basedOn w:val="Normal"/>
+    <w:link w:val="HeaderChar"/>
+    <w:uiPriority w:val="99"/>
+    <w:unhideWhenUsed/>
+    <w:rsid w:val="0036159B"/>
+    <w:pPr>
+      <w:tabs>
+        <w:tab w:val="center" w:pos="4680"/>
+        <w:tab w:val="right" w:pos="9360"/>
+      </w:tabs>
+      <w:spacing w:line="240" w:lineRule="auto"/>
+    </w:pPr>
+  </w:style>
+  <w:style w:type="character" w:customStyle="1" w:styleId="HeaderChar">
+    <w:name w:val="Header Char"/>
+    <w:basedOn w:val="DefaultParagraphFont"/>
+    <w:link w:val="Header"/>
+    <w:uiPriority w:val="99"/>
+    <w:rsid w:val="0036159B"/>
+  </w:style>
+  <w:style w:type="paragraph" w:styleId="Footer">
+    <w:name w:val="footer"/>
+    <w:basedOn w:val="Normal"/>
+    <w:link w:val="FooterChar"/>
+    <w:uiPriority w:val="99"/>
+    <w:unhideWhenUsed/>
+    <w:rsid w:val="0036159B"/>
+    <w:pPr>
+      <w:tabs>
+        <w:tab w:val="center" w:pos="4680"/>
+        <w:tab w:val="right" w:pos="9360"/>
+      </w:tabs>
+      <w:spacing w:line="240" w:lineRule="auto"/>
+    </w:pPr>
+  </w:style>
+  <w:style w:type="character" w:customStyle="1" w:styleId="FooterChar">
+    <w:name w:val="Footer Char"/>
+    <w:basedOn w:val="DefaultParagraphFont"/>
+    <w:link w:val="Footer"/>
+    <w:uiPriority w:val="99"/>
+    <w:rsid w:val="0036159B"/>
+  </w:style>
+  <w:style w:type="paragraph" w:styleId="NormalWeb">
+    <w:name w:val="Normal (Web)"/>
+    <w:basedOn w:val="Normal"/>
+    <w:uiPriority w:val="99"/>
+    <w:semiHidden/>
+    <w:unhideWhenUsed/>
+    <w:rsid w:val="0036159B"/>
+    <w:pPr>
+      <w:pBdr>
+        <w:top w:val="none" w:sz="0" w:space="0" w:color="auto"/>
+        <w:left w:val="none" w:sz="0" w:space="0" w:color="auto"/>
+        <w:bottom w:val="none" w:sz="0" w:space="0" w:color="auto"/>
+        <w:right w:val="none" w:sz="0" w:space="0" w:color="auto"/>
+        <w:between w:val="none" w:sz="0" w:space="0" w:color="auto"/>
+      </w:pBdr>
+      <w:spacing w:before="100" w:beforeAutospacing="1" w:after="100" w:afterAutospacing="1" w:line="240" w:lineRule="auto"/>
+    </w:pPr>
+    <w:rPr>
+      <w:rFonts w:ascii="Times New Roman" w:eastAsia="Times New Roman" w:hAnsi="Times New Roman" w:cs="Times New Roman"/>
+      <w:color w:val="auto"/>
+      <w:sz w:val="24"/>
+      <w:szCs w:val="24"/>
+      <w:lang w:val="en-PH"/>
     </w:rPr>
   </w:style>
 </w:styles>

</xml_diff>